<commit_message>
AUTO FROM HOME 06.05.2024 22:36:50,62
</commit_message>
<xml_diff>
--- a/Дудкин/записка_24_04.docx
+++ b/Дудкин/записка_24_04.docx
@@ -14427,8 +14427,9 @@
         <w:rPr>
           <w:sz w:val="28"/>
           <w:szCs w:val="28"/>
-        </w:rPr>
-        <w:t>1</w:t>
+          <w:lang w:val="en-US"/>
+        </w:rPr>
+        <w:t>3</w:t>
       </w:r>
       <w:r>
         <w:rPr>
@@ -14441,8 +14442,9 @@
         <w:rPr>
           <w:sz w:val="28"/>
           <w:szCs w:val="28"/>
-        </w:rPr>
-        <w:t>18</w:t>
+          <w:lang w:val="en-US"/>
+        </w:rPr>
+        <w:t>75</w:t>
       </w:r>
       <w:r>
         <w:rPr>
@@ -14455,8 +14457,24 @@
         <w:rPr>
           <w:sz w:val="28"/>
           <w:szCs w:val="28"/>
-        </w:rPr>
-        <w:t>49,32</w:t>
+          <w:lang w:val="en-US"/>
+        </w:rPr>
+        <w:t>51</w:t>
+      </w:r>
+      <w:r>
+        <w:rPr>
+          <w:sz w:val="28"/>
+          <w:szCs w:val="28"/>
+        </w:rPr>
+        <w:t>,</w:t>
+      </w:r>
+      <w:r>
+        <w:rPr>
+          <w:sz w:val="28"/>
+          <w:szCs w:val="28"/>
+          <w:lang w:val="en-US"/>
+        </w:rPr>
+        <w:t>89</w:t>
       </w:r>
       <w:r>
         <w:rPr>
@@ -15121,10 +15139,10 @@
             <v:path o:extrusionok="f" gradientshapeok="t" o:connecttype="rect"/>
             <o:lock v:ext="edit" aspectratio="t"/>
           </v:shapetype>
-          <v:shape id="_x0000_i1026" type="#_x0000_t75" style="width:28.8pt;height:28.8pt" o:ole="">
+          <v:shape id="_x0000_i1025" type="#_x0000_t75" style="width:28.55pt;height:28.55pt" o:ole="">
             <v:imagedata r:id="rId25" o:title=""/>
           </v:shape>
-          <o:OLEObject Type="Embed" ProgID="Equation.3" ShapeID="_x0000_i1026" DrawAspect="Content" ObjectID="_1776193555" r:id="rId26"/>
+          <o:OLEObject Type="Embed" ProgID="Equation.3" ShapeID="_x0000_i1025" DrawAspect="Content" ObjectID="_1776539883" r:id="rId26"/>
         </w:object>
       </w:r>
       <w:r>
@@ -15991,7 +16009,22 @@
           <w:sz w:val="28"/>
           <w:szCs w:val="28"/>
         </w:rPr>
-        <w:t xml:space="preserve"> = 0,317×(8</w:t>
+        <w:t xml:space="preserve"> = 0,3</w:t>
+      </w:r>
+      <w:r>
+        <w:rPr>
+          <w:sz w:val="28"/>
+          <w:szCs w:val="28"/>
+          <w:lang w:val="en-US"/>
+        </w:rPr>
+        <w:t>9</w:t>
+      </w:r>
+      <w:r>
+        <w:rPr>
+          <w:sz w:val="28"/>
+          <w:szCs w:val="28"/>
+        </w:rPr>
+        <w:t>×(8</w:t>
       </w:r>
       <w:r>
         <w:rPr>
@@ -16039,8 +16072,9 @@
         <w:rPr>
           <w:sz w:val="28"/>
           <w:szCs w:val="28"/>
-        </w:rPr>
-        <w:t>1</w:t>
+          <w:lang w:val="en-US"/>
+        </w:rPr>
+        <w:t>3</w:t>
       </w:r>
       <w:r>
         <w:rPr>
@@ -16053,8 +16087,9 @@
         <w:rPr>
           <w:sz w:val="28"/>
           <w:szCs w:val="28"/>
-        </w:rPr>
-        <w:t>18</w:t>
+          <w:lang w:val="en-US"/>
+        </w:rPr>
+        <w:t>75</w:t>
       </w:r>
       <w:r>
         <w:rPr>
@@ -16468,8 +16503,24 @@
         <w:rPr>
           <w:sz w:val="28"/>
           <w:szCs w:val="28"/>
-        </w:rPr>
-        <w:t>49,32</w:t>
+          <w:lang w:val="en-US"/>
+        </w:rPr>
+        <w:t>51</w:t>
+      </w:r>
+      <w:r>
+        <w:rPr>
+          <w:sz w:val="28"/>
+          <w:szCs w:val="28"/>
+        </w:rPr>
+        <w:t>,</w:t>
+      </w:r>
+      <w:r>
+        <w:rPr>
+          <w:sz w:val="28"/>
+          <w:szCs w:val="28"/>
+          <w:lang w:val="en-US"/>
+        </w:rPr>
+        <w:t>89</w:t>
       </w:r>
       <w:r>
         <w:rPr>
@@ -16483,7 +16534,14 @@
           <w:sz w:val="28"/>
           <w:szCs w:val="28"/>
         </w:rPr>
-        <w:t>11</w:t>
+        <w:t>1</w:t>
+      </w:r>
+      <w:r>
+        <w:rPr>
+          <w:sz w:val="28"/>
+          <w:szCs w:val="28"/>
+        </w:rPr>
+        <w:t>3</w:t>
       </w:r>
       <w:r>
         <w:rPr>
@@ -16497,7 +16555,14 @@
           <w:sz w:val="28"/>
           <w:szCs w:val="28"/>
         </w:rPr>
-        <w:t>25</w:t>
+        <w:t>2</w:t>
+      </w:r>
+      <w:r>
+        <w:rPr>
+          <w:sz w:val="28"/>
+          <w:szCs w:val="28"/>
+        </w:rPr>
+        <w:t>7</w:t>
       </w:r>
       <w:r>
         <w:rPr>
@@ -16511,21 +16576,28 @@
           <w:sz w:val="28"/>
           <w:szCs w:val="28"/>
         </w:rPr>
-        <w:t>07</w:t>
-      </w:r>
-      <w:r>
-        <w:rPr>
-          <w:sz w:val="28"/>
-          <w:szCs w:val="28"/>
-        </w:rPr>
-        <w:t>,8</w:t>
-      </w:r>
-      <w:r>
-        <w:rPr>
-          <w:sz w:val="28"/>
-          <w:szCs w:val="28"/>
-        </w:rPr>
-        <w:t>3</w:t>
+        <w:t>0</w:t>
+      </w:r>
+      <w:r>
+        <w:rPr>
+          <w:sz w:val="28"/>
+          <w:szCs w:val="28"/>
+        </w:rPr>
+        <w:t>8</w:t>
+      </w:r>
+      <w:r>
+        <w:rPr>
+          <w:sz w:val="28"/>
+          <w:szCs w:val="28"/>
+        </w:rPr>
+        <w:t>,</w:t>
+      </w:r>
+      <w:r>
+        <w:rPr>
+          <w:sz w:val="28"/>
+          <w:szCs w:val="28"/>
+        </w:rPr>
+        <w:t>51</w:t>
       </w:r>
       <w:r>
         <w:rPr>
@@ -16553,7 +16625,28 @@
           <w:sz w:val="28"/>
           <w:szCs w:val="28"/>
         </w:rPr>
-        <w:t>1893,255</w:t>
+        <w:t>189</w:t>
+      </w:r>
+      <w:r>
+        <w:rPr>
+          <w:sz w:val="28"/>
+          <w:szCs w:val="28"/>
+        </w:rPr>
+        <w:t>9</w:t>
+      </w:r>
+      <w:r>
+        <w:rPr>
+          <w:sz w:val="28"/>
+          <w:szCs w:val="28"/>
+        </w:rPr>
+        <w:t>,</w:t>
+      </w:r>
+      <w:r>
+        <w:rPr>
+          <w:sz w:val="28"/>
+          <w:szCs w:val="28"/>
+        </w:rPr>
+        <w:t>52</w:t>
       </w:r>
       <w:r>
         <w:rPr>
@@ -16567,7 +16660,7 @@
           <w:sz w:val="28"/>
           <w:szCs w:val="28"/>
         </w:rPr>
-        <w:t>66</w:t>
+        <w:t>78</w:t>
       </w:r>
       <w:r>
         <w:rPr>
@@ -16581,14 +16674,14 @@
           <w:sz w:val="28"/>
           <w:szCs w:val="28"/>
         </w:rPr>
-        <w:t>9</w:t>
-      </w:r>
-      <w:r>
-        <w:rPr>
-          <w:sz w:val="28"/>
-          <w:szCs w:val="28"/>
-        </w:rPr>
-        <w:t>4 руб.</w:t>
+        <w:t>50</w:t>
+      </w:r>
+      <w:r>
+        <w:rPr>
+          <w:sz w:val="28"/>
+          <w:szCs w:val="28"/>
+        </w:rPr>
+        <w:t xml:space="preserve"> руб.</w:t>
       </w:r>
     </w:p>
     <w:p>
@@ -16752,8 +16845,6 @@
             </m:ctrlPr>
           </m:fPr>
           <m:num>
-            <w:proofErr w:type="spellStart"/>
-            <w:proofErr w:type="gramStart"/>
             <m:r>
               <m:rPr>
                 <m:nor/>
@@ -16764,11 +16855,8 @@
               </w:rPr>
               <m:t>Тр</m:t>
             </m:r>
-            <w:proofErr w:type="spellEnd"/>
-            <w:proofErr w:type="gramEnd"/>
           </m:num>
           <m:den>
-            <w:proofErr w:type="spellStart"/>
             <m:r>
               <m:rPr>
                 <m:nor/>
@@ -16779,7 +16867,6 @@
               </w:rPr>
               <m:t>Фд</m:t>
             </m:r>
-            <w:proofErr w:type="spellEnd"/>
           </m:den>
         </m:f>
       </m:oMath>
@@ -16845,7 +16932,6 @@
             </m:ctrlPr>
           </m:fPr>
           <m:num>
-            <w:proofErr w:type="gramStart"/>
             <m:r>
               <m:rPr>
                 <m:nor/>
@@ -16856,7 +16942,6 @@
               </w:rPr>
               <m:t>П</m:t>
             </m:r>
-            <w:proofErr w:type="gramEnd"/>
           </m:num>
           <m:den>
             <m:r>
@@ -17304,10 +17389,10 @@
           <w:szCs w:val="28"/>
         </w:rPr>
         <w:object w:dxaOrig="859" w:dyaOrig="660" w14:anchorId="659EDD45">
-          <v:shape id="_x0000_i1027" type="#_x0000_t75" style="width:41.95pt;height:36.3pt" o:ole="">
+          <v:shape id="_x0000_i1026" type="#_x0000_t75" style="width:42.1pt;height:36pt" o:ole="">
             <v:imagedata r:id="rId27" o:title=""/>
           </v:shape>
-          <o:OLEObject Type="Embed" ProgID="Equation.3" ShapeID="_x0000_i1027" DrawAspect="Content" ObjectID="_1776193556" r:id="rId28"/>
+          <o:OLEObject Type="Embed" ProgID="Equation.3" ShapeID="_x0000_i1026" DrawAspect="Content" ObjectID="_1776539884" r:id="rId28"/>
         </w:object>
       </w:r>
       <w:r>
@@ -17444,27 +17529,7 @@
                 <w:sz w:val="36"/>
                 <w:szCs w:val="28"/>
               </w:rPr>
-              <m:t>1</m:t>
-            </m:r>
-            <m:r>
-              <m:rPr>
-                <m:nor/>
-              </m:rPr>
-              <w:rPr>
-                <w:sz w:val="36"/>
-                <w:szCs w:val="28"/>
-              </w:rPr>
-              <m:t>1</m:t>
-            </m:r>
-            <m:r>
-              <m:rPr>
-                <m:nor/>
-              </m:rPr>
-              <w:rPr>
-                <w:sz w:val="36"/>
-                <w:szCs w:val="28"/>
-              </w:rPr>
-              <m:t>00</m:t>
+              <m:t>1100</m:t>
             </m:r>
             <m:r>
               <m:rPr>
@@ -17485,17 +17550,7 @@
                 <w:sz w:val="36"/>
                 <w:szCs w:val="28"/>
               </w:rPr>
-              <m:t>×0,04</m:t>
-            </m:r>
-            <m:r>
-              <m:rPr>
-                <m:nor/>
-              </m:rPr>
-              <w:rPr>
-                <w:sz w:val="36"/>
-                <w:szCs w:val="28"/>
-              </w:rPr>
-              <m:t>8</m:t>
+              <m:t>×0,048</m:t>
             </m:r>
           </m:num>
           <m:den>
@@ -17830,11 +17885,11 @@
           <w:sz w:val="28"/>
           <w:szCs w:val="28"/>
         </w:rPr>
-        <w:object w:dxaOrig="1300" w:dyaOrig="620" w14:anchorId="1A9B8A8B">
-          <v:shape id="_x0000_i1028" type="#_x0000_t75" style="width:63.25pt;height:28.8pt" o:ole="">
+        <w:object w:dxaOrig="1320" w:dyaOrig="620" w14:anchorId="1A9B8A8B">
+          <v:shape id="_x0000_i1027" type="#_x0000_t75" style="width:64.55pt;height:28.55pt" o:ole="">
             <v:imagedata r:id="rId29" o:title=""/>
           </v:shape>
-          <o:OLEObject Type="Embed" ProgID="Equation.3" ShapeID="_x0000_i1028" DrawAspect="Content" ObjectID="_1776193557" r:id="rId30"/>
+          <o:OLEObject Type="Embed" ProgID="Equation.3" ShapeID="_x0000_i1027" DrawAspect="Content" ObjectID="_1776539885" r:id="rId30"/>
         </w:object>
       </w:r>
       <w:r>
@@ -17914,7 +17969,14 @@
           <w:sz w:val="28"/>
           <w:szCs w:val="28"/>
         </w:rPr>
-        <w:t>93</w:t>
+        <w:t>9</w:t>
+      </w:r>
+      <w:r>
+        <w:rPr>
+          <w:sz w:val="28"/>
+          <w:szCs w:val="28"/>
+        </w:rPr>
+        <w:t>9</w:t>
       </w:r>
       <w:r>
         <w:rPr>
@@ -17928,7 +17990,7 @@
           <w:sz w:val="28"/>
           <w:szCs w:val="28"/>
         </w:rPr>
-        <w:t>26</w:t>
+        <w:t>52</w:t>
       </w:r>
       <w:r>
         <w:rPr>
@@ -18198,7 +18260,7 @@
               <w:rPr>
                 <w:lang w:eastAsia="en-US"/>
               </w:rPr>
-              <w:t>49,32</w:t>
+              <w:t>51,89</w:t>
             </w:r>
           </w:p>
         </w:tc>
@@ -18264,7 +18326,25 @@
               <w:rPr>
                 <w:lang w:eastAsia="en-US"/>
               </w:rPr>
-              <w:t>611,25</w:t>
+              <w:t>61</w:t>
+            </w:r>
+            <w:r>
+              <w:rPr>
+                <w:lang w:eastAsia="en-US"/>
+              </w:rPr>
+              <w:t>3</w:t>
+            </w:r>
+            <w:r>
+              <w:rPr>
+                <w:lang w:eastAsia="en-US"/>
+              </w:rPr>
+              <w:t>,2</w:t>
+            </w:r>
+            <w:r>
+              <w:rPr>
+                <w:lang w:eastAsia="en-US"/>
+              </w:rPr>
+              <w:t>7</w:t>
             </w:r>
           </w:p>
         </w:tc>
@@ -18330,7 +18410,31 @@
               <w:rPr>
                 <w:lang w:eastAsia="en-US"/>
               </w:rPr>
-              <w:t>207,83</w:t>
+              <w:t>20</w:t>
+            </w:r>
+            <w:r>
+              <w:rPr>
+                <w:lang w:eastAsia="en-US"/>
+              </w:rPr>
+              <w:t>8</w:t>
+            </w:r>
+            <w:r>
+              <w:rPr>
+                <w:lang w:eastAsia="en-US"/>
+              </w:rPr>
+              <w:t>,</w:t>
+            </w:r>
+            <w:r>
+              <w:rPr>
+                <w:lang w:eastAsia="en-US"/>
+              </w:rPr>
+              <w:t>51</w:t>
+            </w:r>
+            <w:r>
+              <w:rPr>
+                <w:lang w:eastAsia="en-US"/>
+              </w:rPr>
+              <w:t>3</w:t>
             </w:r>
           </w:p>
         </w:tc>
@@ -18488,7 +18592,13 @@
               <w:rPr>
                 <w:lang w:eastAsia="en-US"/>
               </w:rPr>
-              <w:t>93</w:t>
+              <w:t>9</w:t>
+            </w:r>
+            <w:r>
+              <w:rPr>
+                <w:lang w:eastAsia="en-US"/>
+              </w:rPr>
+              <w:t>9</w:t>
             </w:r>
             <w:r>
               <w:rPr>
@@ -18500,7 +18610,7 @@
               <w:rPr>
                 <w:lang w:eastAsia="en-US"/>
               </w:rPr>
-              <w:t>26</w:t>
+              <w:t>52</w:t>
             </w:r>
           </w:p>
         </w:tc>
@@ -18572,7 +18682,7 @@
               <w:rPr>
                 <w:lang w:eastAsia="en-US"/>
               </w:rPr>
-              <w:t>66</w:t>
+              <w:t>78</w:t>
             </w:r>
             <w:r>
               <w:rPr>
@@ -18584,13 +18694,7 @@
               <w:rPr>
                 <w:lang w:eastAsia="en-US"/>
               </w:rPr>
-              <w:t>9</w:t>
-            </w:r>
-            <w:r>
-              <w:rPr>
-                <w:lang w:eastAsia="en-US"/>
-              </w:rPr>
-              <w:t>4</w:t>
+              <w:t>50</w:t>
             </w:r>
           </w:p>
         </w:tc>
@@ -18806,7 +18910,7 @@
           <w:sz w:val="28"/>
           <w:szCs w:val="28"/>
         </w:rPr>
-        <w:t>66</w:t>
+        <w:t>78</w:t>
       </w:r>
       <w:r>
         <w:rPr>
@@ -18820,7 +18924,7 @@
           <w:sz w:val="28"/>
           <w:szCs w:val="28"/>
         </w:rPr>
-        <w:t>94</w:t>
+        <w:t>50</w:t>
       </w:r>
       <w:r>
         <w:rPr>
@@ -18834,7 +18938,7 @@
           <w:sz w:val="28"/>
           <w:szCs w:val="28"/>
         </w:rPr>
-        <w:t>6</w:t>
+        <w:t>7</w:t>
       </w:r>
       <w:r>
         <w:rPr>
@@ -18848,7 +18952,7 @@
           <w:sz w:val="28"/>
           <w:szCs w:val="28"/>
         </w:rPr>
-        <w:t>69</w:t>
+        <w:t>85</w:t>
       </w:r>
       <w:r>
         <w:rPr>
@@ -18862,7 +18966,7 @@
           <w:sz w:val="28"/>
           <w:szCs w:val="28"/>
         </w:rPr>
-        <w:t>43</w:t>
+        <w:t>56</w:t>
       </w:r>
       <w:r>
         <w:rPr>
@@ -18876,7 +18980,7 @@
           <w:sz w:val="28"/>
           <w:szCs w:val="28"/>
         </w:rPr>
-        <w:t>63</w:t>
+        <w:t>40</w:t>
       </w:r>
       <w:r>
         <w:rPr>
@@ -19084,10 +19188,10 @@
           <w:szCs w:val="28"/>
         </w:rPr>
         <w:object w:dxaOrig="1300" w:dyaOrig="620" w14:anchorId="5C1EAE3E">
-          <v:shape id="_x0000_i1029" type="#_x0000_t75" style="width:63.25pt;height:28.8pt" o:ole="">
+          <v:shape id="_x0000_i1028" type="#_x0000_t75" style="width:63.15pt;height:28.55pt" o:ole="">
             <v:imagedata r:id="rId31" o:title=""/>
           </v:shape>
-          <o:OLEObject Type="Embed" ProgID="Equation.3" ShapeID="_x0000_i1029" DrawAspect="Content" ObjectID="_1776193558" r:id="rId32"/>
+          <o:OLEObject Type="Embed" ProgID="Equation.3" ShapeID="_x0000_i1028" DrawAspect="Content" ObjectID="_1776539886" r:id="rId32"/>
         </w:object>
       </w:r>
       <w:r>
@@ -19174,7 +19278,7 @@
           <w:sz w:val="28"/>
           <w:szCs w:val="28"/>
         </w:rPr>
-        <w:t>6</w:t>
+        <w:t>7</w:t>
       </w:r>
       <w:r>
         <w:rPr>
@@ -19188,7 +19292,7 @@
           <w:sz w:val="28"/>
           <w:szCs w:val="28"/>
         </w:rPr>
-        <w:t>69</w:t>
+        <w:t>85</w:t>
       </w:r>
       <w:r>
         <w:rPr>
@@ -19367,10 +19471,10 @@
           <w:szCs w:val="28"/>
         </w:rPr>
         <w:object w:dxaOrig="1160" w:dyaOrig="620" w14:anchorId="200F5FC2">
-          <v:shape id="_x0000_i1025" type="#_x0000_t75" style="width:57.6pt;height:28.8pt" o:ole="">
+          <v:shape id="_x0000_i1029" type="#_x0000_t75" style="width:57.75pt;height:28.55pt" o:ole="">
             <v:imagedata r:id="rId33" o:title=""/>
           </v:shape>
-          <o:OLEObject Type="Embed" ProgID="Equation.3" ShapeID="_x0000_i1025" DrawAspect="Content" ObjectID="_1776193559" r:id="rId34"/>
+          <o:OLEObject Type="Embed" ProgID="Equation.3" ShapeID="_x0000_i1029" DrawAspect="Content" ObjectID="_1776539887" r:id="rId34"/>
         </w:object>
       </w:r>
       <w:r>
@@ -19581,10 +19685,10 @@
           <w:szCs w:val="28"/>
         </w:rPr>
         <w:object w:dxaOrig="1320" w:dyaOrig="620" w14:anchorId="08D96A26">
-          <v:shape id="_x0000_i1030" type="#_x0000_t75" style="width:63.85pt;height:28.8pt" o:ole="">
+          <v:shape id="_x0000_i1030" type="#_x0000_t75" style="width:63.85pt;height:28.55pt" o:ole="">
             <v:imagedata r:id="rId35" o:title=""/>
           </v:shape>
-          <o:OLEObject Type="Embed" ProgID="Equation.3" ShapeID="_x0000_i1030" DrawAspect="Content" ObjectID="_1776193560" r:id="rId36"/>
+          <o:OLEObject Type="Embed" ProgID="Equation.3" ShapeID="_x0000_i1030" DrawAspect="Content" ObjectID="_1776539888" r:id="rId36"/>
         </w:object>
       </w:r>
       <w:r>
@@ -19671,7 +19775,7 @@
           <w:sz w:val="28"/>
           <w:szCs w:val="28"/>
         </w:rPr>
-        <w:t>08</w:t>
+        <w:t>11</w:t>
       </w:r>
       <w:r>
         <w:rPr>
@@ -19685,7 +19789,7 @@
           <w:sz w:val="28"/>
           <w:szCs w:val="28"/>
         </w:rPr>
-        <w:t>73</w:t>
+        <w:t>28</w:t>
       </w:r>
     </w:p>
     <w:p>
@@ -19720,7 +19824,6 @@
           <w:sz w:val="28"/>
           <w:szCs w:val="28"/>
         </w:rPr>
-        <w:lastRenderedPageBreak/>
         <w:t>Цотп</w:t>
       </w:r>
       <w:proofErr w:type="spellEnd"/>
@@ -19736,7 +19839,7 @@
           <w:sz w:val="28"/>
           <w:szCs w:val="28"/>
         </w:rPr>
-        <w:t>43</w:t>
+        <w:t>56</w:t>
       </w:r>
       <w:r>
         <w:rPr>
@@ -19750,7 +19853,7 @@
           <w:sz w:val="28"/>
           <w:szCs w:val="28"/>
         </w:rPr>
-        <w:t>63</w:t>
+        <w:t>40</w:t>
       </w:r>
       <w:r>
         <w:rPr>
@@ -19764,7 +19867,7 @@
           <w:sz w:val="28"/>
           <w:szCs w:val="28"/>
         </w:rPr>
-        <w:t>08</w:t>
+        <w:t>11</w:t>
       </w:r>
       <w:r>
         <w:rPr>
@@ -19778,7 +19881,7 @@
           <w:sz w:val="28"/>
           <w:szCs w:val="28"/>
         </w:rPr>
-        <w:t>73</w:t>
+        <w:t>28</w:t>
       </w:r>
       <w:r>
         <w:rPr>
@@ -19792,7 +19895,7 @@
           <w:sz w:val="28"/>
           <w:szCs w:val="28"/>
         </w:rPr>
-        <w:t>52</w:t>
+        <w:t>67</w:t>
       </w:r>
       <w:r>
         <w:rPr>
@@ -19806,7 +19909,14 @@
           <w:sz w:val="28"/>
           <w:szCs w:val="28"/>
         </w:rPr>
-        <w:t>40</w:t>
+        <w:t>7</w:t>
+      </w:r>
+      <w:r>
+        <w:rPr>
+          <w:sz w:val="28"/>
+          <w:szCs w:val="28"/>
+        </w:rPr>
+        <w:t>0</w:t>
       </w:r>
       <w:r>
         <w:rPr>
@@ -20138,7 +20248,28 @@
                 <w:rFonts w:eastAsia="Calibri"/>
                 <w:lang w:eastAsia="en-US"/>
               </w:rPr>
-              <w:t>11,18</w:t>
+              <w:t>1</w:t>
+            </w:r>
+            <w:r>
+              <w:rPr>
+                <w:rFonts w:eastAsia="Calibri"/>
+                <w:lang w:eastAsia="en-US"/>
+              </w:rPr>
+              <w:t>3</w:t>
+            </w:r>
+            <w:r>
+              <w:rPr>
+                <w:rFonts w:eastAsia="Calibri"/>
+                <w:lang w:eastAsia="en-US"/>
+              </w:rPr>
+              <w:t>,</w:t>
+            </w:r>
+            <w:r>
+              <w:rPr>
+                <w:rFonts w:eastAsia="Calibri"/>
+                <w:lang w:eastAsia="en-US"/>
+              </w:rPr>
+              <w:t>75</w:t>
             </w:r>
           </w:p>
         </w:tc>
@@ -20199,7 +20330,21 @@
                 <w:rFonts w:eastAsia="Calibri"/>
                 <w:lang w:eastAsia="en-US"/>
               </w:rPr>
-              <w:t>49,32</w:t>
+              <w:t>51</w:t>
+            </w:r>
+            <w:r>
+              <w:rPr>
+                <w:rFonts w:eastAsia="Calibri"/>
+                <w:lang w:eastAsia="en-US"/>
+              </w:rPr>
+              <w:t>,</w:t>
+            </w:r>
+            <w:r>
+              <w:rPr>
+                <w:rFonts w:eastAsia="Calibri"/>
+                <w:lang w:eastAsia="en-US"/>
+              </w:rPr>
+              <w:t>89</w:t>
             </w:r>
           </w:p>
         </w:tc>
@@ -20272,7 +20417,28 @@
                 <w:rFonts w:eastAsia="Calibri"/>
                 <w:lang w:eastAsia="en-US"/>
               </w:rPr>
-              <w:t>611,25</w:t>
+              <w:t>61</w:t>
+            </w:r>
+            <w:r>
+              <w:rPr>
+                <w:rFonts w:eastAsia="Calibri"/>
+                <w:lang w:eastAsia="en-US"/>
+              </w:rPr>
+              <w:t>3</w:t>
+            </w:r>
+            <w:r>
+              <w:rPr>
+                <w:rFonts w:eastAsia="Calibri"/>
+                <w:lang w:eastAsia="en-US"/>
+              </w:rPr>
+              <w:t>,</w:t>
+            </w:r>
+            <w:r>
+              <w:rPr>
+                <w:rFonts w:eastAsia="Calibri"/>
+                <w:lang w:eastAsia="en-US"/>
+              </w:rPr>
+              <w:t>27</w:t>
             </w:r>
           </w:p>
         </w:tc>
@@ -20331,7 +20497,28 @@
                 <w:rFonts w:eastAsia="Calibri"/>
                 <w:lang w:eastAsia="en-US"/>
               </w:rPr>
-              <w:t>207,83</w:t>
+              <w:t>20</w:t>
+            </w:r>
+            <w:r>
+              <w:rPr>
+                <w:rFonts w:eastAsia="Calibri"/>
+                <w:lang w:eastAsia="en-US"/>
+              </w:rPr>
+              <w:t>8</w:t>
+            </w:r>
+            <w:r>
+              <w:rPr>
+                <w:rFonts w:eastAsia="Calibri"/>
+                <w:lang w:eastAsia="en-US"/>
+              </w:rPr>
+              <w:t>,</w:t>
+            </w:r>
+            <w:r>
+              <w:rPr>
+                <w:rFonts w:eastAsia="Calibri"/>
+                <w:lang w:eastAsia="en-US"/>
+              </w:rPr>
+              <w:t>51</w:t>
             </w:r>
           </w:p>
         </w:tc>
@@ -20488,7 +20675,28 @@
                 <w:rFonts w:eastAsia="Calibri"/>
                 <w:lang w:eastAsia="en-US"/>
               </w:rPr>
-              <w:t>1893,25</w:t>
+              <w:t>189</w:t>
+            </w:r>
+            <w:r>
+              <w:rPr>
+                <w:rFonts w:eastAsia="Calibri"/>
+                <w:lang w:eastAsia="en-US"/>
+              </w:rPr>
+              <w:t>9</w:t>
+            </w:r>
+            <w:r>
+              <w:rPr>
+                <w:rFonts w:eastAsia="Calibri"/>
+                <w:lang w:eastAsia="en-US"/>
+              </w:rPr>
+              <w:t>,5</w:t>
+            </w:r>
+            <w:r>
+              <w:rPr>
+                <w:rFonts w:eastAsia="Calibri"/>
+                <w:lang w:eastAsia="en-US"/>
+              </w:rPr>
+              <w:t>2</w:t>
             </w:r>
           </w:p>
         </w:tc>
@@ -20554,7 +20762,7 @@
               <w:rPr>
                 <w:lang w:eastAsia="en-US"/>
               </w:rPr>
-              <w:t>66</w:t>
+              <w:t>78</w:t>
             </w:r>
             <w:r>
               <w:rPr>
@@ -20566,7 +20774,7 @@
               <w:rPr>
                 <w:lang w:eastAsia="en-US"/>
               </w:rPr>
-              <w:t>94</w:t>
+              <w:t>50</w:t>
             </w:r>
           </w:p>
         </w:tc>
@@ -20632,7 +20840,7 @@
                 <w:rFonts w:eastAsia="Calibri"/>
                 <w:lang w:eastAsia="en-US"/>
               </w:rPr>
-              <w:t>6</w:t>
+              <w:t>7</w:t>
             </w:r>
             <w:r>
               <w:rPr>
@@ -20646,7 +20854,7 @@
                 <w:rFonts w:eastAsia="Calibri"/>
                 <w:lang w:eastAsia="en-US"/>
               </w:rPr>
-              <w:t>69</w:t>
+              <w:t>85</w:t>
             </w:r>
           </w:p>
         </w:tc>
@@ -20714,7 +20922,7 @@
                 <w:rFonts w:eastAsia="Calibri"/>
                 <w:lang w:eastAsia="en-US"/>
               </w:rPr>
-              <w:t>43</w:t>
+              <w:t>56</w:t>
             </w:r>
             <w:r>
               <w:rPr>
@@ -20728,7 +20936,7 @@
                 <w:rFonts w:eastAsia="Calibri"/>
                 <w:lang w:eastAsia="en-US"/>
               </w:rPr>
-              <w:t>63</w:t>
+              <w:t>40</w:t>
             </w:r>
           </w:p>
         </w:tc>
@@ -20794,7 +21002,7 @@
                 <w:rFonts w:eastAsia="Calibri"/>
                 <w:lang w:eastAsia="en-US"/>
               </w:rPr>
-              <w:t>08</w:t>
+              <w:t>11</w:t>
             </w:r>
             <w:r>
               <w:rPr>
@@ -20808,7 +21016,7 @@
                 <w:rFonts w:eastAsia="Calibri"/>
                 <w:lang w:eastAsia="en-US"/>
               </w:rPr>
-              <w:t>73</w:t>
+              <w:t>28</w:t>
             </w:r>
           </w:p>
         </w:tc>
@@ -20876,7 +21084,7 @@
                 <w:rFonts w:eastAsia="Calibri"/>
                 <w:lang w:eastAsia="en-US"/>
               </w:rPr>
-              <w:t>52</w:t>
+              <w:t>67</w:t>
             </w:r>
             <w:r>
               <w:rPr>
@@ -20890,7 +21098,14 @@
                 <w:rFonts w:eastAsia="Calibri"/>
                 <w:lang w:eastAsia="en-US"/>
               </w:rPr>
-              <w:t>40</w:t>
+              <w:t>7</w:t>
+            </w:r>
+            <w:r>
+              <w:rPr>
+                <w:rFonts w:eastAsia="Calibri"/>
+                <w:lang w:eastAsia="en-US"/>
+              </w:rPr>
+              <w:t>0</w:t>
             </w:r>
           </w:p>
         </w:tc>
@@ -20912,13 +21127,11 @@
     </w:p>
     <w:p>
       <w:pPr>
-        <w:suppressAutoHyphens/>
-        <w:spacing w:line="360" w:lineRule="auto"/>
         <w:ind w:left="284" w:firstLine="567"/>
         <w:jc w:val="both"/>
         <w:rPr>
-          <w:rFonts w:eastAsia="Batang"/>
           <w:b/>
+          <w:bCs/>
           <w:sz w:val="28"/>
           <w:szCs w:val="28"/>
         </w:rPr>
@@ -20926,10 +21139,11 @@
       <w:r>
         <w:rPr>
           <w:b/>
-          <w:sz w:val="28"/>
-          <w:szCs w:val="28"/>
-        </w:rPr>
-        <w:t xml:space="preserve">Расчет структуры себестоимости </w:t>
+          <w:bCs/>
+          <w:sz w:val="28"/>
+          <w:szCs w:val="28"/>
+        </w:rPr>
+        <w:t>Расчет технико-экономических показателей</w:t>
       </w:r>
     </w:p>
     <w:p>
@@ -20941,13 +21155,6 @@
           <w:szCs w:val="28"/>
         </w:rPr>
       </w:pPr>
-      <w:r>
-        <w:rPr>
-          <w:sz w:val="28"/>
-          <w:szCs w:val="28"/>
-        </w:rPr>
-        <w:t>Под структурой себестоимости понимают процентное соотношение отдельных видов затрат, составляющих себестоимость к полной себестоимости.</w:t>
-      </w:r>
     </w:p>
     <w:p>
       <w:pPr>
@@ -20963,32 +21170,7 @@
           <w:sz w:val="28"/>
           <w:szCs w:val="28"/>
         </w:rPr>
-        <w:t xml:space="preserve">Удельный вес отдельных калькуляционных статей </w:t>
-      </w:r>
-      <w:proofErr w:type="spellStart"/>
-      <w:r>
-        <w:rPr>
-          <w:sz w:val="28"/>
-          <w:szCs w:val="28"/>
-        </w:rPr>
-        <w:t>Уд</w:t>
-      </w:r>
-      <w:proofErr w:type="gramStart"/>
-      <w:r>
-        <w:rPr>
-          <w:sz w:val="28"/>
-          <w:szCs w:val="28"/>
-        </w:rPr>
-        <w:t>.в</w:t>
-      </w:r>
-      <w:proofErr w:type="spellEnd"/>
-      <w:proofErr w:type="gramEnd"/>
-      <w:r>
-        <w:rPr>
-          <w:sz w:val="28"/>
-          <w:szCs w:val="28"/>
-        </w:rPr>
-        <w:t>, %, в себестоимости определяется по формуле</w:t>
+        <w:t>Эффективность разработки программного продукта подтверждается технико-экономическими показателями:</w:t>
       </w:r>
     </w:p>
     <w:p>
@@ -21000,9 +21182,214 @@
           <w:szCs w:val="28"/>
         </w:rPr>
       </w:pPr>
-    </w:p>
-    <w:p>
-      <w:pPr>
+      <w:r>
+        <w:rPr>
+          <w:sz w:val="28"/>
+          <w:szCs w:val="28"/>
+        </w:rPr>
+        <w:t>– трудоемкость разработки программного продукта;</w:t>
+      </w:r>
+    </w:p>
+    <w:p>
+      <w:pPr>
+        <w:ind w:left="284" w:firstLine="567"/>
+        <w:jc w:val="both"/>
+        <w:rPr>
+          <w:sz w:val="28"/>
+          <w:szCs w:val="28"/>
+        </w:rPr>
+      </w:pPr>
+      <w:r>
+        <w:rPr>
+          <w:sz w:val="28"/>
+          <w:szCs w:val="28"/>
+        </w:rPr>
+        <w:t>– полная себестоимость;</w:t>
+      </w:r>
+    </w:p>
+    <w:p>
+      <w:pPr>
+        <w:ind w:left="284" w:firstLine="567"/>
+        <w:jc w:val="both"/>
+        <w:rPr>
+          <w:sz w:val="28"/>
+          <w:szCs w:val="28"/>
+        </w:rPr>
+      </w:pPr>
+      <w:r>
+        <w:rPr>
+          <w:sz w:val="28"/>
+          <w:szCs w:val="28"/>
+        </w:rPr>
+        <w:t>– прибыль;</w:t>
+      </w:r>
+    </w:p>
+    <w:p>
+      <w:pPr>
+        <w:ind w:left="284" w:firstLine="567"/>
+        <w:jc w:val="both"/>
+        <w:rPr>
+          <w:sz w:val="28"/>
+          <w:szCs w:val="28"/>
+        </w:rPr>
+      </w:pPr>
+      <w:r>
+        <w:rPr>
+          <w:sz w:val="28"/>
+          <w:szCs w:val="28"/>
+        </w:rPr>
+        <w:t>– отпускная цена;</w:t>
+      </w:r>
+    </w:p>
+    <w:p>
+      <w:pPr>
+        <w:ind w:left="284" w:firstLine="567"/>
+        <w:jc w:val="both"/>
+        <w:rPr>
+          <w:sz w:val="28"/>
+          <w:szCs w:val="28"/>
+        </w:rPr>
+      </w:pPr>
+      <w:r>
+        <w:rPr>
+          <w:sz w:val="28"/>
+          <w:szCs w:val="28"/>
+        </w:rPr>
+        <w:t>– рентабельность продукта;</w:t>
+      </w:r>
+    </w:p>
+    <w:p>
+      <w:pPr>
+        <w:ind w:left="284" w:firstLine="567"/>
+        <w:jc w:val="both"/>
+        <w:rPr>
+          <w:sz w:val="28"/>
+          <w:szCs w:val="28"/>
+        </w:rPr>
+      </w:pPr>
+      <w:r>
+        <w:rPr>
+          <w:sz w:val="28"/>
+          <w:szCs w:val="28"/>
+        </w:rPr>
+        <w:t>– материалоемкость;</w:t>
+      </w:r>
+    </w:p>
+    <w:p>
+      <w:pPr>
+        <w:ind w:left="284" w:firstLine="567"/>
+        <w:jc w:val="both"/>
+        <w:rPr>
+          <w:sz w:val="28"/>
+          <w:szCs w:val="28"/>
+        </w:rPr>
+      </w:pPr>
+      <w:r>
+        <w:rPr>
+          <w:sz w:val="28"/>
+          <w:szCs w:val="28"/>
+        </w:rPr>
+        <w:t>– дельный вес ТЭР в себестоимости;</w:t>
+      </w:r>
+    </w:p>
+    <w:p>
+      <w:pPr>
+        <w:ind w:left="284" w:firstLine="567"/>
+        <w:jc w:val="both"/>
+        <w:rPr>
+          <w:sz w:val="28"/>
+          <w:szCs w:val="28"/>
+        </w:rPr>
+      </w:pPr>
+      <w:r>
+        <w:rPr>
+          <w:sz w:val="28"/>
+          <w:szCs w:val="28"/>
+        </w:rPr>
+        <w:t>–затраты на 1 рубль реализованной продукции.</w:t>
+      </w:r>
+    </w:p>
+    <w:p>
+      <w:pPr>
+        <w:ind w:left="284" w:firstLine="567"/>
+        <w:jc w:val="both"/>
+        <w:rPr>
+          <w:sz w:val="28"/>
+          <w:szCs w:val="28"/>
+        </w:rPr>
+      </w:pPr>
+    </w:p>
+    <w:p>
+      <w:pPr>
+        <w:ind w:left="284" w:firstLine="567"/>
+        <w:jc w:val="both"/>
+        <w:rPr>
+          <w:sz w:val="28"/>
+          <w:szCs w:val="28"/>
+        </w:rPr>
+      </w:pPr>
+      <w:r>
+        <w:rPr>
+          <w:bCs/>
+          <w:sz w:val="28"/>
+          <w:szCs w:val="28"/>
+        </w:rPr>
+        <w:t>Рентабельность продукта</w:t>
+      </w:r>
+      <w:r>
+        <w:rPr>
+          <w:sz w:val="28"/>
+          <w:szCs w:val="28"/>
+        </w:rPr>
+        <w:t xml:space="preserve"> </w:t>
+      </w:r>
+      <w:r>
+        <w:rPr>
+          <w:sz w:val="28"/>
+          <w:szCs w:val="28"/>
+          <w:lang w:val="en-US"/>
+        </w:rPr>
+        <w:t>R</w:t>
+      </w:r>
+      <w:r>
+        <w:rPr>
+          <w:sz w:val="28"/>
+          <w:szCs w:val="28"/>
+        </w:rPr>
+        <w:t xml:space="preserve"> %,</w:t>
+      </w:r>
+      <w:r>
+        <w:rPr>
+          <w:bCs/>
+          <w:sz w:val="28"/>
+          <w:szCs w:val="28"/>
+        </w:rPr>
+        <w:t xml:space="preserve"> </w:t>
+      </w:r>
+      <w:r>
+        <w:rPr>
+          <w:sz w:val="28"/>
+          <w:szCs w:val="28"/>
+        </w:rPr>
+        <w:t>– показатель оценки эффективного использования текущих затрат на разработку программного продукта и рассчитывается по формуле</w:t>
+      </w:r>
+    </w:p>
+    <w:p>
+      <w:pPr>
+        <w:ind w:left="284" w:firstLine="567"/>
+        <w:jc w:val="both"/>
+        <w:rPr>
+          <w:sz w:val="28"/>
+          <w:szCs w:val="28"/>
+        </w:rPr>
+      </w:pPr>
+    </w:p>
+    <w:p>
+      <w:pPr>
+        <w:tabs>
+          <w:tab w:val="left" w:pos="3150"/>
+          <w:tab w:val="right" w:pos="9639"/>
+        </w:tabs>
         <w:ind w:left="284" w:firstLine="567"/>
         <w:jc w:val="center"/>
         <w:rPr>
@@ -21010,38 +21397,20 @@
           <w:szCs w:val="28"/>
         </w:rPr>
       </w:pPr>
-      <w:proofErr w:type="spellStart"/>
-      <w:r>
-        <w:rPr>
-          <w:sz w:val="28"/>
-          <w:szCs w:val="28"/>
-        </w:rPr>
-        <w:t>Уд</w:t>
-      </w:r>
-      <w:proofErr w:type="gramStart"/>
-      <w:r>
-        <w:rPr>
-          <w:sz w:val="28"/>
-          <w:szCs w:val="28"/>
-        </w:rPr>
-        <w:t>.в</w:t>
-      </w:r>
-      <w:proofErr w:type="spellEnd"/>
-      <w:proofErr w:type="gramEnd"/>
       <w:r>
         <w:rPr>
           <w:sz w:val="28"/>
           <w:szCs w:val="28"/>
           <w:lang w:val="en-US"/>
         </w:rPr>
-        <w:t>i</w:t>
-      </w:r>
-      <w:r>
-        <w:rPr>
-          <w:sz w:val="28"/>
-          <w:szCs w:val="28"/>
-        </w:rPr>
-        <w:t xml:space="preserve">= </w:t>
+        <w:t>R</w:t>
+      </w:r>
+      <w:r>
+        <w:rPr>
+          <w:sz w:val="28"/>
+          <w:szCs w:val="28"/>
+        </w:rPr>
+        <w:t xml:space="preserve"> = </w:t>
       </w:r>
       <m:oMath>
         <m:f>
@@ -21049,445 +21418,9 @@
             <m:ctrlPr>
               <w:rPr>
                 <w:rFonts w:ascii="Cambria Math" w:hAnsi="Cambria Math"/>
-                <w:i/>
-                <w:sz w:val="36"/>
-                <w:szCs w:val="28"/>
-              </w:rPr>
-            </m:ctrlPr>
-          </m:fPr>
-          <m:num>
-            <m:r>
-              <m:rPr>
-                <m:sty m:val="p"/>
-              </m:rPr>
-              <w:rPr>
-                <w:rFonts w:ascii="Cambria Math" w:hAnsi="Cambria Math"/>
-                <w:sz w:val="36"/>
-                <w:szCs w:val="28"/>
-              </w:rPr>
-              <m:t>З</m:t>
-            </m:r>
-            <m:r>
-              <m:rPr>
-                <m:nor/>
-              </m:rPr>
-              <w:rPr>
-                <w:rFonts w:ascii="Cambria Math" w:hAnsi="Cambria Math" w:cs="Cambria Math"/>
                 <w:sz w:val="36"/>
                 <w:szCs w:val="28"/>
                 <w:lang w:val="en-US"/>
-              </w:rPr>
-              <m:t>i</m:t>
-            </m:r>
-          </m:num>
-          <m:den>
-            <m:r>
-              <m:rPr>
-                <m:sty m:val="p"/>
-              </m:rPr>
-              <w:rPr>
-                <w:rFonts w:ascii="Cambria Math" w:hAnsi="Cambria Math"/>
-                <w:sz w:val="36"/>
-                <w:szCs w:val="28"/>
-              </w:rPr>
-              <m:t>Спол</m:t>
-            </m:r>
-          </m:den>
-        </m:f>
-      </m:oMath>
-      <w:r>
-        <w:rPr>
-          <w:sz w:val="28"/>
-          <w:szCs w:val="28"/>
-        </w:rPr>
-        <w:t>×100,</w:t>
-      </w:r>
-    </w:p>
-    <w:p>
-      <w:pPr>
-        <w:ind w:left="284" w:firstLine="567"/>
-        <w:jc w:val="both"/>
-        <w:rPr>
-          <w:sz w:val="28"/>
-          <w:szCs w:val="28"/>
-        </w:rPr>
-      </w:pPr>
-    </w:p>
-    <w:p>
-      <w:pPr>
-        <w:ind w:left="284" w:firstLine="567"/>
-        <w:jc w:val="both"/>
-        <w:rPr>
-          <w:sz w:val="28"/>
-          <w:szCs w:val="28"/>
-        </w:rPr>
-      </w:pPr>
-      <w:r>
-        <w:rPr>
-          <w:sz w:val="28"/>
-          <w:szCs w:val="28"/>
-        </w:rPr>
-        <w:t>где З</w:t>
-      </w:r>
-      <w:proofErr w:type="gramStart"/>
-      <w:r>
-        <w:rPr>
-          <w:sz w:val="28"/>
-          <w:szCs w:val="28"/>
-          <w:lang w:val="en-US"/>
-        </w:rPr>
-        <w:t>i</w:t>
-      </w:r>
-      <w:proofErr w:type="gramEnd"/>
-      <w:r>
-        <w:rPr>
-          <w:sz w:val="28"/>
-          <w:szCs w:val="28"/>
-        </w:rPr>
-        <w:t xml:space="preserve"> – величина затрат </w:t>
-      </w:r>
-      <w:r>
-        <w:rPr>
-          <w:sz w:val="28"/>
-          <w:szCs w:val="28"/>
-          <w:lang w:val="en-US"/>
-        </w:rPr>
-        <w:t>i</w:t>
-      </w:r>
-      <w:r>
-        <w:rPr>
-          <w:sz w:val="28"/>
-          <w:szCs w:val="28"/>
-        </w:rPr>
-        <w:t>-той статьи себестоимости,</w:t>
-      </w:r>
-      <w:r>
-        <w:rPr>
-          <w:sz w:val="28"/>
-          <w:szCs w:val="28"/>
-        </w:rPr>
-        <w:t xml:space="preserve"> </w:t>
-      </w:r>
-      <w:r>
-        <w:rPr>
-          <w:sz w:val="28"/>
-          <w:szCs w:val="28"/>
-        </w:rPr>
-        <w:t>руб.</w:t>
-      </w:r>
-    </w:p>
-    <w:p>
-      <w:pPr>
-        <w:ind w:left="284" w:firstLine="567"/>
-        <w:jc w:val="both"/>
-        <w:rPr>
-          <w:sz w:val="28"/>
-          <w:szCs w:val="28"/>
-        </w:rPr>
-      </w:pPr>
-      <w:r>
-        <w:rPr>
-          <w:sz w:val="28"/>
-          <w:szCs w:val="28"/>
-        </w:rPr>
-        <w:t>Удельный</w:t>
-      </w:r>
-      <w:r>
-        <w:rPr>
-          <w:sz w:val="28"/>
-          <w:szCs w:val="28"/>
-        </w:rPr>
-        <w:t xml:space="preserve"> </w:t>
-      </w:r>
-      <w:r>
-        <w:rPr>
-          <w:sz w:val="28"/>
-          <w:szCs w:val="28"/>
-        </w:rPr>
-        <w:t xml:space="preserve">вес материальных затрат рассчитывается по формуле </w:t>
-      </w:r>
-    </w:p>
-    <w:p>
-      <w:pPr>
-        <w:ind w:left="284" w:firstLine="567"/>
-        <w:jc w:val="both"/>
-        <w:rPr>
-          <w:sz w:val="28"/>
-          <w:szCs w:val="28"/>
-        </w:rPr>
-      </w:pPr>
-    </w:p>
-    <w:p>
-      <w:pPr>
-        <w:ind w:left="284" w:firstLine="567"/>
-        <w:jc w:val="center"/>
-        <w:rPr>
-          <w:sz w:val="28"/>
-          <w:szCs w:val="28"/>
-          <w:lang w:val="en-US"/>
-        </w:rPr>
-      </w:pPr>
-      <m:oMath>
-        <m:sSub>
-          <m:sSubPr>
-            <m:ctrlPr>
-              <w:rPr>
-                <w:rFonts w:ascii="Cambria Math" w:hAnsi="Cambria Math"/>
-                <w:sz w:val="28"/>
-                <w:szCs w:val="28"/>
-              </w:rPr>
-            </m:ctrlPr>
-          </m:sSubPr>
-          <m:e>
-            <m:r>
-              <m:rPr>
-                <m:sty m:val="p"/>
-              </m:rPr>
-              <w:rPr>
-                <w:rFonts w:ascii="Cambria Math"/>
-                <w:sz w:val="28"/>
-                <w:szCs w:val="28"/>
-              </w:rPr>
-              <m:t>Уд</m:t>
-            </m:r>
-            <m:r>
-              <m:rPr>
-                <m:sty m:val="p"/>
-              </m:rPr>
-              <w:rPr>
-                <w:rFonts w:ascii="Cambria Math"/>
-                <w:sz w:val="28"/>
-                <w:szCs w:val="28"/>
-                <w:lang w:val="en-US"/>
-              </w:rPr>
-              <m:t>.</m:t>
-            </m:r>
-            <m:r>
-              <m:rPr>
-                <m:sty m:val="p"/>
-              </m:rPr>
-              <w:rPr>
-                <w:rFonts w:ascii="Cambria Math"/>
-                <w:sz w:val="28"/>
-                <w:szCs w:val="28"/>
-              </w:rPr>
-              <m:t>в</m:t>
-            </m:r>
-          </m:e>
-          <m:sub>
-            <m:r>
-              <m:rPr>
-                <m:sty m:val="p"/>
-              </m:rPr>
-              <w:rPr>
-                <w:rFonts w:ascii="Cambria Math" w:hAnsi="Cambria Math"/>
-                <w:sz w:val="28"/>
-                <w:szCs w:val="28"/>
-              </w:rPr>
-              <m:t>МЗ</m:t>
-            </m:r>
-          </m:sub>
-        </m:sSub>
-      </m:oMath>
-      <w:r>
-        <w:rPr>
-          <w:sz w:val="28"/>
-          <w:szCs w:val="28"/>
-          <w:lang w:val="en-US"/>
-        </w:rPr>
-        <w:t xml:space="preserve"> = </w:t>
-      </w:r>
-      <m:oMath>
-        <m:f>
-          <m:fPr>
-            <m:ctrlPr>
-              <w:rPr>
-                <w:rFonts w:ascii="Cambria Math" w:hAnsi="Cambria Math"/>
-                <w:i/>
-                <w:sz w:val="36"/>
-                <w:szCs w:val="28"/>
-              </w:rPr>
-            </m:ctrlPr>
-          </m:fPr>
-          <m:num>
-            <m:r>
-              <m:rPr>
-                <m:sty m:val="p"/>
-              </m:rPr>
-              <w:rPr>
-                <w:rFonts w:ascii="Cambria Math" w:hAnsi="Cambria Math"/>
-                <w:sz w:val="36"/>
-                <w:szCs w:val="28"/>
-              </w:rPr>
-              <m:t>З</m:t>
-            </m:r>
-            <m:r>
-              <m:rPr>
-                <m:nor/>
-              </m:rPr>
-              <w:rPr>
-                <w:rFonts w:ascii="Cambria Math" w:hAnsi="Cambria Math" w:cs="Cambria Math"/>
-                <w:sz w:val="36"/>
-                <w:szCs w:val="28"/>
-                <w:lang w:val="en-US"/>
-              </w:rPr>
-              <m:t>i</m:t>
-            </m:r>
-          </m:num>
-          <m:den>
-            <m:r>
-              <m:rPr>
-                <m:sty m:val="p"/>
-              </m:rPr>
-              <w:rPr>
-                <w:rFonts w:ascii="Cambria Math" w:hAnsi="Cambria Math"/>
-                <w:sz w:val="36"/>
-                <w:szCs w:val="28"/>
-              </w:rPr>
-              <m:t>Спол</m:t>
-            </m:r>
-          </m:den>
-        </m:f>
-      </m:oMath>
-      <w:r>
-        <w:rPr>
-          <w:sz w:val="28"/>
-          <w:szCs w:val="28"/>
-          <w:lang w:val="en-US"/>
-        </w:rPr>
-        <w:t>×100,</w:t>
-      </w:r>
-    </w:p>
-    <w:p>
-      <w:pPr>
-        <w:ind w:left="284" w:firstLine="567"/>
-        <w:jc w:val="both"/>
-        <w:rPr>
-          <w:sz w:val="28"/>
-          <w:szCs w:val="28"/>
-          <w:lang w:val="en-US"/>
-        </w:rPr>
-      </w:pPr>
-    </w:p>
-    <w:p>
-      <w:pPr>
-        <w:ind w:left="284" w:firstLine="567"/>
-        <w:jc w:val="center"/>
-        <w:rPr>
-          <w:sz w:val="28"/>
-          <w:szCs w:val="28"/>
-        </w:rPr>
-      </w:pPr>
-      <m:oMath>
-        <m:sSub>
-          <m:sSubPr>
-            <m:ctrlPr>
-              <w:rPr>
-                <w:rFonts w:ascii="Cambria Math" w:hAnsi="Cambria Math"/>
-                <w:sz w:val="28"/>
-                <w:szCs w:val="28"/>
-              </w:rPr>
-            </m:ctrlPr>
-          </m:sSubPr>
-          <m:e>
-            <m:r>
-              <m:rPr>
-                <m:sty m:val="p"/>
-              </m:rPr>
-              <w:rPr>
-                <w:rFonts w:ascii="Cambria Math"/>
-                <w:sz w:val="28"/>
-                <w:szCs w:val="28"/>
-              </w:rPr>
-              <m:t>Уд</m:t>
-            </m:r>
-            <m:r>
-              <m:rPr>
-                <m:sty m:val="p"/>
-              </m:rPr>
-              <w:rPr>
-                <w:rFonts w:ascii="Cambria Math"/>
-                <w:sz w:val="28"/>
-                <w:szCs w:val="28"/>
-              </w:rPr>
-              <m:t>.</m:t>
-            </m:r>
-            <m:r>
-              <m:rPr>
-                <m:sty m:val="p"/>
-              </m:rPr>
-              <w:rPr>
-                <w:rFonts w:ascii="Cambria Math"/>
-                <w:sz w:val="28"/>
-                <w:szCs w:val="28"/>
-              </w:rPr>
-              <m:t>в</m:t>
-            </m:r>
-          </m:e>
-          <m:sub>
-            <m:r>
-              <m:rPr>
-                <m:sty m:val="p"/>
-              </m:rPr>
-              <w:rPr>
-                <w:rFonts w:ascii="Cambria Math" w:hAnsi="Cambria Math"/>
-                <w:sz w:val="28"/>
-                <w:szCs w:val="28"/>
-              </w:rPr>
-              <m:t>МЗ</m:t>
-            </m:r>
-          </m:sub>
-        </m:sSub>
-      </m:oMath>
-      <w:r>
-        <w:rPr>
-          <w:sz w:val="28"/>
-          <w:szCs w:val="28"/>
-        </w:rPr>
-        <w:t xml:space="preserve"> =</w:t>
-      </w:r>
-      <w:r>
-        <w:rPr>
-          <w:position w:val="-28"/>
-          <w:sz w:val="28"/>
-          <w:szCs w:val="28"/>
-        </w:rPr>
-        <w:object w:dxaOrig="880" w:dyaOrig="660" w14:anchorId="17C9F106">
-          <v:shape id="_x0000_i1031" type="#_x0000_t75" style="width:40.7pt;height:36.3pt" o:ole="">
-            <v:imagedata r:id="rId37" o:title=""/>
-          </v:shape>
-          <o:OLEObject Type="Embed" ProgID="Equation.3" ShapeID="_x0000_i1031" DrawAspect="Content" ObjectID="_1776193561" r:id="rId38"/>
-        </w:object>
-      </w:r>
-      <w:r>
-        <w:rPr>
-          <w:sz w:val="28"/>
-          <w:szCs w:val="28"/>
-        </w:rPr>
-        <w:t xml:space="preserve"> </w:t>
-      </w:r>
-      <w:r>
-        <w:rPr>
-          <w:sz w:val="28"/>
-          <w:szCs w:val="28"/>
-        </w:rPr>
-        <w:fldChar w:fldCharType="begin"/>
-      </w:r>
-      <w:r>
-        <w:rPr>
-          <w:sz w:val="28"/>
-          <w:szCs w:val="28"/>
-        </w:rPr>
-        <w:instrText xml:space="preserve"> QUOTE </w:instrText>
-      </w:r>
-      <m:oMath>
-        <m:f>
-          <m:fPr>
-            <m:ctrlPr>
-              <w:rPr>
-                <w:rFonts w:ascii="Cambria Math" w:hAnsi="Cambria Math"/>
-                <w:sz w:val="36"/>
-                <w:szCs w:val="28"/>
               </w:rPr>
             </m:ctrlPr>
           </m:fPr>
@@ -21500,7 +21433,7 @@
                 <w:sz w:val="36"/>
                 <w:szCs w:val="28"/>
               </w:rPr>
-              <m:t>26,82</m:t>
+              <m:t>Пр</m:t>
             </m:r>
           </m:num>
           <m:den>
@@ -21512,208 +21445,6 @@
                 <w:sz w:val="36"/>
                 <w:szCs w:val="28"/>
               </w:rPr>
-              <m:t>418,9</m:t>
-            </m:r>
-          </m:den>
-        </m:f>
-      </m:oMath>
-      <w:r>
-        <w:rPr>
-          <w:sz w:val="28"/>
-          <w:szCs w:val="28"/>
-        </w:rPr>
-        <w:instrText xml:space="preserve"> </w:instrText>
-      </w:r>
-      <w:r>
-        <w:rPr>
-          <w:sz w:val="28"/>
-          <w:szCs w:val="28"/>
-        </w:rPr>
-        <w:fldChar w:fldCharType="end"/>
-      </w:r>
-      <w:r>
-        <w:rPr>
-          <w:sz w:val="28"/>
-          <w:szCs w:val="28"/>
-        </w:rPr>
-        <w:t>×100 = 1,</w:t>
-      </w:r>
-      <w:r>
-        <w:rPr>
-          <w:sz w:val="28"/>
-          <w:szCs w:val="28"/>
-        </w:rPr>
-        <w:t>78</w:t>
-      </w:r>
-      <w:r>
-        <w:rPr>
-          <w:sz w:val="28"/>
-          <w:szCs w:val="28"/>
-        </w:rPr>
-        <w:t xml:space="preserve"> %</w:t>
-      </w:r>
-    </w:p>
-    <w:p>
-      <w:pPr>
-        <w:ind w:left="284" w:firstLine="567"/>
-        <w:jc w:val="both"/>
-        <w:rPr>
-          <w:sz w:val="28"/>
-          <w:szCs w:val="28"/>
-        </w:rPr>
-      </w:pPr>
-    </w:p>
-    <w:p>
-      <w:pPr>
-        <w:ind w:left="284" w:firstLine="567"/>
-        <w:jc w:val="both"/>
-        <w:rPr>
-          <w:sz w:val="28"/>
-          <w:szCs w:val="28"/>
-        </w:rPr>
-      </w:pPr>
-      <w:r>
-        <w:rPr>
-          <w:sz w:val="28"/>
-          <w:szCs w:val="28"/>
-        </w:rPr>
-        <w:t>Удельный вес затрат на оплату труда рассчитывается по формуле</w:t>
-      </w:r>
-    </w:p>
-    <w:p>
-      <w:pPr>
-        <w:ind w:left="284" w:firstLine="567"/>
-        <w:jc w:val="both"/>
-        <w:rPr>
-          <w:sz w:val="28"/>
-          <w:szCs w:val="28"/>
-          <w:lang w:val="en-US"/>
-        </w:rPr>
-      </w:pPr>
-      <w:r>
-        <w:rPr>
-          <w:sz w:val="28"/>
-          <w:szCs w:val="28"/>
-        </w:rPr>
-        <w:t xml:space="preserve">                                         </w:t>
-      </w:r>
-      <m:oMath>
-        <m:sSub>
-          <m:sSubPr>
-            <m:ctrlPr>
-              <w:rPr>
-                <w:rFonts w:ascii="Cambria Math" w:hAnsi="Cambria Math"/>
-                <w:sz w:val="28"/>
-                <w:szCs w:val="28"/>
-              </w:rPr>
-            </m:ctrlPr>
-          </m:sSubPr>
-          <m:e>
-            <m:r>
-              <m:rPr>
-                <m:sty m:val="p"/>
-              </m:rPr>
-              <w:rPr>
-                <w:rFonts w:ascii="Cambria Math"/>
-                <w:sz w:val="28"/>
-                <w:szCs w:val="28"/>
-              </w:rPr>
-              <m:t>Уд</m:t>
-            </m:r>
-            <m:r>
-              <m:rPr>
-                <m:sty m:val="p"/>
-              </m:rPr>
-              <w:rPr>
-                <w:rFonts w:ascii="Cambria Math"/>
-                <w:sz w:val="28"/>
-                <w:szCs w:val="28"/>
-                <w:lang w:val="en-US"/>
-              </w:rPr>
-              <m:t>.</m:t>
-            </m:r>
-            <m:r>
-              <m:rPr>
-                <m:sty m:val="p"/>
-              </m:rPr>
-              <w:rPr>
-                <w:rFonts w:ascii="Cambria Math"/>
-                <w:sz w:val="28"/>
-                <w:szCs w:val="28"/>
-              </w:rPr>
-              <m:t>в</m:t>
-            </m:r>
-          </m:e>
-          <m:sub>
-            <m:r>
-              <m:rPr>
-                <m:sty m:val="p"/>
-              </m:rPr>
-              <w:rPr>
-                <w:rFonts w:ascii="Cambria Math"/>
-                <w:sz w:val="28"/>
-                <w:szCs w:val="28"/>
-              </w:rPr>
-              <m:t>ФОТ</m:t>
-            </m:r>
-          </m:sub>
-        </m:sSub>
-      </m:oMath>
-      <w:r>
-        <w:rPr>
-          <w:sz w:val="28"/>
-          <w:szCs w:val="28"/>
-          <w:lang w:val="en-US"/>
-        </w:rPr>
-        <w:t xml:space="preserve"> = </w:t>
-      </w:r>
-      <m:oMath>
-        <m:f>
-          <m:fPr>
-            <m:ctrlPr>
-              <w:rPr>
-                <w:rFonts w:ascii="Cambria Math" w:hAnsi="Cambria Math"/>
-                <w:i/>
-                <w:sz w:val="36"/>
-                <w:szCs w:val="28"/>
-              </w:rPr>
-            </m:ctrlPr>
-          </m:fPr>
-          <m:num>
-            <m:r>
-              <m:rPr>
-                <m:sty m:val="p"/>
-              </m:rPr>
-              <w:rPr>
-                <w:rFonts w:ascii="Cambria Math" w:hAnsi="Cambria Math"/>
-                <w:sz w:val="36"/>
-                <w:szCs w:val="28"/>
-              </w:rPr>
-              <m:t>З</m:t>
-            </m:r>
-            <m:r>
-              <m:rPr>
-                <m:nor/>
-              </m:rPr>
-              <w:rPr>
-                <w:rFonts w:ascii="Cambria Math" w:hAnsi="Cambria Math" w:cs="Cambria Math"/>
-                <w:sz w:val="36"/>
-                <w:szCs w:val="28"/>
-                <w:lang w:val="en-US"/>
-              </w:rPr>
-              <m:t>i</m:t>
-            </m:r>
-          </m:num>
-          <m:den>
-            <m:r>
-              <m:rPr>
-                <m:sty m:val="p"/>
-              </m:rPr>
-              <w:rPr>
-                <w:rFonts w:ascii="Cambria Math" w:hAnsi="Cambria Math"/>
-                <w:sz w:val="36"/>
-                <w:szCs w:val="28"/>
-              </w:rPr>
               <m:t>Спол</m:t>
             </m:r>
           </m:den>
@@ -21723,2274 +21454,17 @@
         <w:rPr>
           <w:sz w:val="28"/>
           <w:szCs w:val="28"/>
-          <w:lang w:val="en-US"/>
-        </w:rPr>
-        <w:t>×100,</w:t>
-      </w:r>
-    </w:p>
-    <w:p>
-      <w:pPr>
+        </w:rPr>
+        <w:t>×100</w:t>
+      </w:r>
+    </w:p>
+    <w:p>
+      <w:pPr>
+        <w:tabs>
+          <w:tab w:val="left" w:pos="3150"/>
+          <w:tab w:val="right" w:pos="9639"/>
+        </w:tabs>
         <w:ind w:left="284" w:firstLine="567"/>
-        <w:jc w:val="both"/>
-        <w:rPr>
-          <w:sz w:val="28"/>
-          <w:szCs w:val="28"/>
-          <w:lang w:val="en-US"/>
-        </w:rPr>
-      </w:pPr>
-    </w:p>
-    <w:p>
-      <w:pPr>
-        <w:ind w:left="284" w:firstLine="567"/>
-        <w:jc w:val="center"/>
-        <w:rPr>
-          <w:sz w:val="28"/>
-          <w:szCs w:val="28"/>
-        </w:rPr>
-      </w:pPr>
-      <m:oMath>
-        <m:sSub>
-          <m:sSubPr>
-            <m:ctrlPr>
-              <w:rPr>
-                <w:rFonts w:ascii="Cambria Math" w:hAnsi="Cambria Math"/>
-                <w:sz w:val="28"/>
-                <w:szCs w:val="28"/>
-              </w:rPr>
-            </m:ctrlPr>
-          </m:sSubPr>
-          <m:e>
-            <m:r>
-              <m:rPr>
-                <m:sty m:val="p"/>
-              </m:rPr>
-              <w:rPr>
-                <w:rFonts w:ascii="Cambria Math"/>
-                <w:sz w:val="28"/>
-                <w:szCs w:val="28"/>
-              </w:rPr>
-              <m:t>Уд</m:t>
-            </m:r>
-            <m:r>
-              <m:rPr>
-                <m:sty m:val="p"/>
-              </m:rPr>
-              <w:rPr>
-                <w:rFonts w:ascii="Cambria Math"/>
-                <w:sz w:val="28"/>
-                <w:szCs w:val="28"/>
-              </w:rPr>
-              <m:t>.</m:t>
-            </m:r>
-            <m:r>
-              <m:rPr>
-                <m:sty m:val="p"/>
-              </m:rPr>
-              <w:rPr>
-                <w:rFonts w:ascii="Cambria Math"/>
-                <w:sz w:val="28"/>
-                <w:szCs w:val="28"/>
-              </w:rPr>
-              <m:t>в</m:t>
-            </m:r>
-          </m:e>
-          <m:sub>
-            <m:r>
-              <m:rPr>
-                <m:sty m:val="p"/>
-              </m:rPr>
-              <w:rPr>
-                <w:rFonts w:ascii="Cambria Math"/>
-                <w:sz w:val="28"/>
-                <w:szCs w:val="28"/>
-              </w:rPr>
-              <m:t>ФОТ</m:t>
-            </m:r>
-          </m:sub>
-        </m:sSub>
-      </m:oMath>
-      <w:r>
-        <w:rPr>
-          <w:sz w:val="28"/>
-          <w:szCs w:val="28"/>
-        </w:rPr>
-        <w:t xml:space="preserve"> = </w:t>
-      </w:r>
-      <w:r>
-        <w:rPr>
-          <w:position w:val="-28"/>
-          <w:sz w:val="28"/>
-          <w:szCs w:val="28"/>
-        </w:rPr>
-        <w:object w:dxaOrig="880" w:dyaOrig="660" w14:anchorId="39303604">
-          <v:shape id="_x0000_i1032" type="#_x0000_t75" style="width:40.7pt;height:36.3pt" o:ole="">
-            <v:imagedata r:id="rId39" o:title=""/>
-          </v:shape>
-          <o:OLEObject Type="Embed" ProgID="Equation.3" ShapeID="_x0000_i1032" DrawAspect="Content" ObjectID="_1776193562" r:id="rId40"/>
-        </w:object>
-      </w:r>
-      <w:r>
-        <w:rPr>
-          <w:sz w:val="28"/>
-          <w:szCs w:val="28"/>
-        </w:rPr>
-        <w:t>×100 = 2</w:t>
-      </w:r>
-      <w:r>
-        <w:rPr>
-          <w:sz w:val="28"/>
-          <w:szCs w:val="28"/>
-        </w:rPr>
-        <w:t>2</w:t>
-      </w:r>
-      <w:r>
-        <w:rPr>
-          <w:sz w:val="28"/>
-          <w:szCs w:val="28"/>
-        </w:rPr>
-        <w:t>,</w:t>
-      </w:r>
-      <w:r>
-        <w:rPr>
-          <w:sz w:val="28"/>
-          <w:szCs w:val="28"/>
-        </w:rPr>
-        <w:t>09</w:t>
-      </w:r>
-      <w:r>
-        <w:rPr>
-          <w:sz w:val="28"/>
-          <w:szCs w:val="28"/>
-        </w:rPr>
-        <w:t xml:space="preserve"> %</w:t>
-      </w:r>
-    </w:p>
-    <w:p>
-      <w:pPr>
-        <w:ind w:left="284" w:firstLine="567"/>
-        <w:jc w:val="both"/>
-        <w:rPr>
-          <w:sz w:val="28"/>
-          <w:szCs w:val="28"/>
-        </w:rPr>
-      </w:pPr>
-    </w:p>
-    <w:p>
-      <w:pPr>
-        <w:ind w:left="284" w:firstLine="567"/>
-        <w:jc w:val="both"/>
-        <w:rPr>
-          <w:sz w:val="28"/>
-          <w:szCs w:val="28"/>
-        </w:rPr>
-      </w:pPr>
-      <w:r>
-        <w:rPr>
-          <w:sz w:val="28"/>
-          <w:szCs w:val="28"/>
-        </w:rPr>
-        <w:t xml:space="preserve">Удельный вес отчислений на социальные нужды в себестоимости рассчитываются по формуле </w:t>
-      </w:r>
-    </w:p>
-    <w:p>
-      <w:pPr>
-        <w:ind w:left="284" w:firstLine="567"/>
-        <w:jc w:val="center"/>
-        <w:rPr>
-          <w:sz w:val="28"/>
-          <w:szCs w:val="28"/>
-          <w:lang w:val="en-US"/>
-        </w:rPr>
-      </w:pPr>
-      <m:oMath>
-        <m:sSub>
-          <m:sSubPr>
-            <m:ctrlPr>
-              <w:rPr>
-                <w:rFonts w:ascii="Cambria Math" w:hAnsi="Cambria Math"/>
-                <w:sz w:val="28"/>
-                <w:szCs w:val="28"/>
-              </w:rPr>
-            </m:ctrlPr>
-          </m:sSubPr>
-          <m:e>
-            <m:r>
-              <m:rPr>
-                <m:sty m:val="p"/>
-              </m:rPr>
-              <w:rPr>
-                <w:rFonts w:ascii="Cambria Math"/>
-                <w:sz w:val="28"/>
-                <w:szCs w:val="28"/>
-              </w:rPr>
-              <m:t>Уд</m:t>
-            </m:r>
-            <m:r>
-              <m:rPr>
-                <m:sty m:val="p"/>
-              </m:rPr>
-              <w:rPr>
-                <w:rFonts w:ascii="Cambria Math"/>
-                <w:sz w:val="28"/>
-                <w:szCs w:val="28"/>
-                <w:lang w:val="en-US"/>
-              </w:rPr>
-              <m:t>.</m:t>
-            </m:r>
-            <m:r>
-              <m:rPr>
-                <m:sty m:val="p"/>
-              </m:rPr>
-              <w:rPr>
-                <w:rFonts w:ascii="Cambria Math"/>
-                <w:sz w:val="28"/>
-                <w:szCs w:val="28"/>
-              </w:rPr>
-              <m:t>в</m:t>
-            </m:r>
-          </m:e>
-          <m:sub>
-            <m:r>
-              <m:rPr>
-                <m:sty m:val="p"/>
-              </m:rPr>
-              <w:rPr>
-                <w:rFonts w:ascii="Cambria Math"/>
-                <w:sz w:val="28"/>
-                <w:szCs w:val="28"/>
-              </w:rPr>
-              <m:t>Ос</m:t>
-            </m:r>
-            <m:r>
-              <m:rPr>
-                <m:sty m:val="p"/>
-              </m:rPr>
-              <w:rPr>
-                <w:rFonts w:ascii="Cambria Math"/>
-                <w:sz w:val="28"/>
-                <w:szCs w:val="28"/>
-                <w:lang w:val="en-US"/>
-              </w:rPr>
-              <m:t>.</m:t>
-            </m:r>
-            <m:r>
-              <m:rPr>
-                <m:sty m:val="p"/>
-              </m:rPr>
-              <w:rPr>
-                <w:rFonts w:ascii="Cambria Math"/>
-                <w:sz w:val="28"/>
-                <w:szCs w:val="28"/>
-              </w:rPr>
-              <m:t>н</m:t>
-            </m:r>
-          </m:sub>
-        </m:sSub>
-      </m:oMath>
-      <w:r>
-        <w:rPr>
-          <w:sz w:val="28"/>
-          <w:szCs w:val="28"/>
-          <w:lang w:val="en-US"/>
-        </w:rPr>
-        <w:t xml:space="preserve"> = </w:t>
-      </w:r>
-      <m:oMath>
-        <m:f>
-          <m:fPr>
-            <m:ctrlPr>
-              <w:rPr>
-                <w:rFonts w:ascii="Cambria Math" w:hAnsi="Cambria Math"/>
-                <w:i/>
-                <w:sz w:val="36"/>
-                <w:szCs w:val="28"/>
-              </w:rPr>
-            </m:ctrlPr>
-          </m:fPr>
-          <m:num>
-            <m:r>
-              <m:rPr>
-                <m:sty m:val="p"/>
-              </m:rPr>
-              <w:rPr>
-                <w:rFonts w:ascii="Cambria Math" w:hAnsi="Cambria Math"/>
-                <w:sz w:val="36"/>
-                <w:szCs w:val="28"/>
-              </w:rPr>
-              <m:t>З</m:t>
-            </m:r>
-            <m:r>
-              <m:rPr>
-                <m:nor/>
-              </m:rPr>
-              <w:rPr>
-                <w:rFonts w:ascii="Cambria Math" w:hAnsi="Cambria Math" w:cs="Cambria Math"/>
-                <w:sz w:val="36"/>
-                <w:szCs w:val="28"/>
-                <w:lang w:val="en-US"/>
-              </w:rPr>
-              <m:t>i</m:t>
-            </m:r>
-          </m:num>
-          <m:den>
-            <m:r>
-              <m:rPr>
-                <m:sty m:val="p"/>
-              </m:rPr>
-              <w:rPr>
-                <w:rFonts w:ascii="Cambria Math" w:hAnsi="Cambria Math"/>
-                <w:sz w:val="36"/>
-                <w:szCs w:val="28"/>
-              </w:rPr>
-              <m:t>Спол</m:t>
-            </m:r>
-          </m:den>
-        </m:f>
-      </m:oMath>
-      <w:r>
-        <w:rPr>
-          <w:sz w:val="28"/>
-          <w:szCs w:val="28"/>
-          <w:lang w:val="en-US"/>
-        </w:rPr>
-        <w:t>×100,</w:t>
-      </w:r>
-    </w:p>
-    <w:p>
-      <w:pPr>
-        <w:ind w:left="284" w:firstLine="567"/>
-        <w:jc w:val="both"/>
-        <w:rPr>
-          <w:sz w:val="28"/>
-          <w:szCs w:val="28"/>
-          <w:lang w:val="en-US"/>
-        </w:rPr>
-      </w:pPr>
-    </w:p>
-    <w:p>
-      <w:pPr>
-        <w:ind w:left="284" w:firstLine="567"/>
-        <w:jc w:val="center"/>
-        <w:rPr>
-          <w:sz w:val="28"/>
-          <w:szCs w:val="28"/>
-        </w:rPr>
-      </w:pPr>
-      <m:oMath>
-        <m:sSub>
-          <m:sSubPr>
-            <m:ctrlPr>
-              <w:rPr>
-                <w:rFonts w:ascii="Cambria Math" w:hAnsi="Cambria Math"/>
-                <w:sz w:val="28"/>
-                <w:szCs w:val="28"/>
-              </w:rPr>
-            </m:ctrlPr>
-          </m:sSubPr>
-          <m:e>
-            <m:r>
-              <m:rPr>
-                <m:sty m:val="p"/>
-              </m:rPr>
-              <w:rPr>
-                <w:rFonts w:ascii="Cambria Math"/>
-                <w:sz w:val="28"/>
-                <w:szCs w:val="28"/>
-              </w:rPr>
-              <m:t>Уд</m:t>
-            </m:r>
-            <m:r>
-              <m:rPr>
-                <m:sty m:val="p"/>
-              </m:rPr>
-              <w:rPr>
-                <w:rFonts w:ascii="Cambria Math"/>
-                <w:sz w:val="28"/>
-                <w:szCs w:val="28"/>
-              </w:rPr>
-              <m:t>.</m:t>
-            </m:r>
-            <m:r>
-              <m:rPr>
-                <m:sty m:val="p"/>
-              </m:rPr>
-              <w:rPr>
-                <w:rFonts w:ascii="Cambria Math"/>
-                <w:sz w:val="28"/>
-                <w:szCs w:val="28"/>
-              </w:rPr>
-              <m:t>в</m:t>
-            </m:r>
-          </m:e>
-          <m:sub>
-            <m:r>
-              <m:rPr>
-                <m:sty m:val="p"/>
-              </m:rPr>
-              <w:rPr>
-                <w:rFonts w:ascii="Cambria Math"/>
-                <w:sz w:val="28"/>
-                <w:szCs w:val="28"/>
-              </w:rPr>
-              <m:t>Ос</m:t>
-            </m:r>
-            <m:r>
-              <m:rPr>
-                <m:sty m:val="p"/>
-              </m:rPr>
-              <w:rPr>
-                <w:rFonts w:ascii="Cambria Math"/>
-                <w:sz w:val="28"/>
-                <w:szCs w:val="28"/>
-              </w:rPr>
-              <m:t>.</m:t>
-            </m:r>
-            <m:r>
-              <m:rPr>
-                <m:sty m:val="p"/>
-              </m:rPr>
-              <w:rPr>
-                <w:rFonts w:ascii="Cambria Math"/>
-                <w:sz w:val="28"/>
-                <w:szCs w:val="28"/>
-              </w:rPr>
-              <m:t>н</m:t>
-            </m:r>
-          </m:sub>
-        </m:sSub>
-      </m:oMath>
-      <w:r>
-        <w:rPr>
-          <w:sz w:val="28"/>
-          <w:szCs w:val="28"/>
-        </w:rPr>
-        <w:t xml:space="preserve"> =</w:t>
-      </w:r>
-      <w:r>
-        <w:rPr>
-          <w:position w:val="-28"/>
-          <w:sz w:val="28"/>
-          <w:szCs w:val="28"/>
-        </w:rPr>
-        <w:object w:dxaOrig="880" w:dyaOrig="660" w14:anchorId="09951232">
-          <v:shape id="_x0000_i1033" type="#_x0000_t75" style="width:40.7pt;height:36.3pt" o:ole="">
-            <v:imagedata r:id="rId41" o:title=""/>
-          </v:shape>
-          <o:OLEObject Type="Embed" ProgID="Equation.3" ShapeID="_x0000_i1033" DrawAspect="Content" ObjectID="_1776193563" r:id="rId42"/>
-        </w:object>
-      </w:r>
-      <w:r>
-        <w:rPr>
-          <w:sz w:val="28"/>
-          <w:szCs w:val="28"/>
-        </w:rPr>
-        <w:t xml:space="preserve"> </w:t>
-      </w:r>
-      <w:r>
-        <w:rPr>
-          <w:sz w:val="28"/>
-          <w:szCs w:val="28"/>
-        </w:rPr>
-        <w:fldChar w:fldCharType="begin"/>
-      </w:r>
-      <w:r>
-        <w:rPr>
-          <w:sz w:val="28"/>
-          <w:szCs w:val="28"/>
-        </w:rPr>
-        <w:instrText xml:space="preserve"> QUOTE </w:instrText>
-      </w:r>
-      <m:oMath>
-        <m:f>
-          <m:fPr>
-            <m:ctrlPr>
-              <w:rPr>
-                <w:rFonts w:ascii="Cambria Math" w:hAnsi="Cambria Math"/>
-                <w:i/>
-                <w:sz w:val="36"/>
-                <w:szCs w:val="28"/>
-              </w:rPr>
-            </m:ctrlPr>
-          </m:fPr>
-          <m:num>
-            <m:r>
-              <m:rPr>
-                <m:nor/>
-              </m:rPr>
-              <w:rPr>
-                <w:sz w:val="36"/>
-                <w:szCs w:val="28"/>
-              </w:rPr>
-              <m:t>33,59</m:t>
-            </m:r>
-          </m:num>
-          <m:den>
-            <m:r>
-              <m:rPr>
-                <m:nor/>
-              </m:rPr>
-              <w:rPr>
-                <w:sz w:val="36"/>
-                <w:szCs w:val="28"/>
-              </w:rPr>
-              <m:t>418,9</m:t>
-            </m:r>
-          </m:den>
-        </m:f>
-      </m:oMath>
-      <w:r>
-        <w:rPr>
-          <w:sz w:val="28"/>
-          <w:szCs w:val="28"/>
-        </w:rPr>
-        <w:instrText xml:space="preserve"> </w:instrText>
-      </w:r>
-      <w:r>
-        <w:rPr>
-          <w:sz w:val="28"/>
-          <w:szCs w:val="28"/>
-        </w:rPr>
-        <w:fldChar w:fldCharType="end"/>
-      </w:r>
-      <w:r>
-        <w:rPr>
-          <w:sz w:val="28"/>
-          <w:szCs w:val="28"/>
-        </w:rPr>
-        <w:t>×100 = 7</w:t>
-      </w:r>
-      <w:r>
-        <w:rPr>
-          <w:sz w:val="28"/>
-          <w:szCs w:val="28"/>
-        </w:rPr>
-        <w:t>,</w:t>
-      </w:r>
-      <w:r>
-        <w:rPr>
-          <w:sz w:val="28"/>
-          <w:szCs w:val="28"/>
-        </w:rPr>
-        <w:t>51</w:t>
-      </w:r>
-      <w:r>
-        <w:rPr>
-          <w:sz w:val="28"/>
-          <w:szCs w:val="28"/>
-        </w:rPr>
-        <w:t>%</w:t>
-      </w:r>
-    </w:p>
-    <w:p>
-      <w:pPr>
-        <w:ind w:left="284" w:firstLine="567"/>
-        <w:jc w:val="both"/>
-        <w:rPr>
-          <w:sz w:val="28"/>
-          <w:szCs w:val="28"/>
-        </w:rPr>
-      </w:pPr>
-    </w:p>
-    <w:p>
-      <w:pPr>
-        <w:ind w:left="284" w:firstLine="567"/>
-        <w:jc w:val="both"/>
-        <w:rPr>
-          <w:sz w:val="28"/>
-          <w:szCs w:val="28"/>
-        </w:rPr>
-      </w:pPr>
-      <w:r>
-        <w:rPr>
-          <w:sz w:val="28"/>
-          <w:szCs w:val="28"/>
-        </w:rPr>
-        <w:t>Удельный вес амортизации основных и нематериальных активов рассчитывается по формуле</w:t>
-      </w:r>
-      <w:proofErr w:type="gramStart"/>
-      <w:r>
-        <w:rPr>
-          <w:sz w:val="28"/>
-          <w:szCs w:val="28"/>
-        </w:rPr>
-        <w:t xml:space="preserve"> .</w:t>
-      </w:r>
-      <w:proofErr w:type="gramEnd"/>
-    </w:p>
-    <w:p>
-      <w:pPr>
-        <w:ind w:left="284" w:firstLine="567"/>
-        <w:jc w:val="center"/>
-        <w:rPr>
-          <w:sz w:val="28"/>
-          <w:szCs w:val="28"/>
-          <w:lang w:val="en-US"/>
-        </w:rPr>
-      </w:pPr>
-      <m:oMath>
-        <m:sSub>
-          <m:sSubPr>
-            <m:ctrlPr>
-              <w:rPr>
-                <w:rFonts w:ascii="Cambria Math" w:hAnsi="Cambria Math"/>
-                <w:sz w:val="28"/>
-                <w:szCs w:val="28"/>
-              </w:rPr>
-            </m:ctrlPr>
-          </m:sSubPr>
-          <m:e>
-            <m:r>
-              <m:rPr>
-                <m:sty m:val="p"/>
-              </m:rPr>
-              <w:rPr>
-                <w:rFonts w:ascii="Cambria Math"/>
-                <w:sz w:val="28"/>
-                <w:szCs w:val="28"/>
-              </w:rPr>
-              <m:t>Уд</m:t>
-            </m:r>
-            <m:r>
-              <m:rPr>
-                <m:sty m:val="p"/>
-              </m:rPr>
-              <w:rPr>
-                <w:rFonts w:ascii="Cambria Math"/>
-                <w:sz w:val="28"/>
-                <w:szCs w:val="28"/>
-                <w:lang w:val="en-US"/>
-              </w:rPr>
-              <m:t>.</m:t>
-            </m:r>
-            <m:r>
-              <m:rPr>
-                <m:sty m:val="p"/>
-              </m:rPr>
-              <w:rPr>
-                <w:rFonts w:ascii="Cambria Math"/>
-                <w:sz w:val="28"/>
-                <w:szCs w:val="28"/>
-              </w:rPr>
-              <m:t>в</m:t>
-            </m:r>
-          </m:e>
-          <m:sub>
-            <m:r>
-              <m:rPr>
-                <m:sty m:val="p"/>
-              </m:rPr>
-              <w:rPr>
-                <w:rFonts w:ascii="Cambria Math"/>
-                <w:sz w:val="28"/>
-                <w:szCs w:val="28"/>
-              </w:rPr>
-              <m:t>Ао</m:t>
-            </m:r>
-          </m:sub>
-        </m:sSub>
-      </m:oMath>
-      <w:r>
-        <w:rPr>
-          <w:sz w:val="28"/>
-          <w:szCs w:val="28"/>
-          <w:lang w:val="en-US"/>
-        </w:rPr>
-        <w:t xml:space="preserve">= </w:t>
-      </w:r>
-      <m:oMath>
-        <m:f>
-          <m:fPr>
-            <m:ctrlPr>
-              <w:rPr>
-                <w:rFonts w:ascii="Cambria Math" w:hAnsi="Cambria Math"/>
-                <w:i/>
-                <w:sz w:val="36"/>
-                <w:szCs w:val="28"/>
-              </w:rPr>
-            </m:ctrlPr>
-          </m:fPr>
-          <m:num>
-            <m:r>
-              <m:rPr>
-                <m:sty m:val="p"/>
-              </m:rPr>
-              <w:rPr>
-                <w:rFonts w:ascii="Cambria Math" w:hAnsi="Cambria Math"/>
-                <w:sz w:val="36"/>
-                <w:szCs w:val="28"/>
-              </w:rPr>
-              <m:t>З</m:t>
-            </m:r>
-            <m:r>
-              <m:rPr>
-                <m:nor/>
-              </m:rPr>
-              <w:rPr>
-                <w:rFonts w:ascii="Cambria Math" w:hAnsi="Cambria Math" w:cs="Cambria Math"/>
-                <w:sz w:val="36"/>
-                <w:szCs w:val="28"/>
-                <w:lang w:val="en-US"/>
-              </w:rPr>
-              <m:t>i</m:t>
-            </m:r>
-          </m:num>
-          <m:den>
-            <m:r>
-              <m:rPr>
-                <m:sty m:val="p"/>
-              </m:rPr>
-              <w:rPr>
-                <w:rFonts w:ascii="Cambria Math" w:hAnsi="Cambria Math"/>
-                <w:sz w:val="36"/>
-                <w:szCs w:val="28"/>
-              </w:rPr>
-              <m:t>Спол</m:t>
-            </m:r>
-          </m:den>
-        </m:f>
-      </m:oMath>
-      <w:r>
-        <w:rPr>
-          <w:sz w:val="28"/>
-          <w:szCs w:val="28"/>
-          <w:lang w:val="en-US"/>
-        </w:rPr>
-        <w:t>×100,</w:t>
-      </w:r>
-    </w:p>
-    <w:p>
-      <w:pPr>
-        <w:ind w:left="284" w:firstLine="567"/>
-        <w:jc w:val="both"/>
-        <w:rPr>
-          <w:sz w:val="28"/>
-          <w:szCs w:val="28"/>
-          <w:lang w:val="en-US"/>
-        </w:rPr>
-      </w:pPr>
-    </w:p>
-    <w:p>
-      <w:pPr>
-        <w:ind w:left="284" w:firstLine="567"/>
-        <w:jc w:val="center"/>
-        <w:rPr>
-          <w:sz w:val="28"/>
-          <w:szCs w:val="28"/>
-        </w:rPr>
-      </w:pPr>
-      <m:oMath>
-        <m:sSub>
-          <m:sSubPr>
-            <m:ctrlPr>
-              <w:rPr>
-                <w:rFonts w:ascii="Cambria Math" w:hAnsi="Cambria Math"/>
-                <w:sz w:val="28"/>
-                <w:szCs w:val="28"/>
-              </w:rPr>
-            </m:ctrlPr>
-          </m:sSubPr>
-          <m:e>
-            <m:r>
-              <m:rPr>
-                <m:sty m:val="p"/>
-              </m:rPr>
-              <w:rPr>
-                <w:rFonts w:ascii="Cambria Math"/>
-                <w:sz w:val="28"/>
-                <w:szCs w:val="28"/>
-              </w:rPr>
-              <m:t>Уд</m:t>
-            </m:r>
-            <m:r>
-              <m:rPr>
-                <m:sty m:val="p"/>
-              </m:rPr>
-              <w:rPr>
-                <w:rFonts w:ascii="Cambria Math"/>
-                <w:sz w:val="28"/>
-                <w:szCs w:val="28"/>
-              </w:rPr>
-              <m:t>.</m:t>
-            </m:r>
-            <m:r>
-              <m:rPr>
-                <m:sty m:val="p"/>
-              </m:rPr>
-              <w:rPr>
-                <w:rFonts w:ascii="Cambria Math"/>
-                <w:sz w:val="28"/>
-                <w:szCs w:val="28"/>
-              </w:rPr>
-              <m:t>в</m:t>
-            </m:r>
-          </m:e>
-          <m:sub>
-            <m:r>
-              <m:rPr>
-                <m:sty m:val="p"/>
-              </m:rPr>
-              <w:rPr>
-                <w:rFonts w:ascii="Cambria Math"/>
-                <w:sz w:val="28"/>
-                <w:szCs w:val="28"/>
-              </w:rPr>
-              <m:t>Ао</m:t>
-            </m:r>
-          </m:sub>
-        </m:sSub>
-      </m:oMath>
-      <w:r>
-        <w:rPr>
-          <w:sz w:val="28"/>
-          <w:szCs w:val="28"/>
-        </w:rPr>
-        <w:t xml:space="preserve">= </w:t>
-      </w:r>
-      <w:r>
-        <w:rPr>
-          <w:position w:val="-28"/>
-          <w:sz w:val="28"/>
-          <w:szCs w:val="28"/>
-        </w:rPr>
-        <w:object w:dxaOrig="880" w:dyaOrig="660" w14:anchorId="36E7BA5E">
-          <v:shape id="_x0000_i1034" type="#_x0000_t75" style="width:55.1pt;height:36.3pt" o:ole="">
-            <v:imagedata r:id="rId43" o:title=""/>
-          </v:shape>
-          <o:OLEObject Type="Embed" ProgID="Equation.3" ShapeID="_x0000_i1034" DrawAspect="Content" ObjectID="_1776193564" r:id="rId44"/>
-        </w:object>
-      </w:r>
-      <w:r>
-        <w:rPr>
-          <w:sz w:val="28"/>
-          <w:szCs w:val="28"/>
-        </w:rPr>
-        <w:fldChar w:fldCharType="begin"/>
-      </w:r>
-      <w:r>
-        <w:rPr>
-          <w:sz w:val="28"/>
-          <w:szCs w:val="28"/>
-        </w:rPr>
-        <w:instrText xml:space="preserve"> QUOTE </w:instrText>
-      </w:r>
-      <m:oMath>
-        <m:f>
-          <m:fPr>
-            <m:ctrlPr>
-              <w:rPr>
-                <w:rFonts w:ascii="Cambria Math" w:hAnsi="Cambria Math"/>
-                <w:i/>
-                <w:sz w:val="36"/>
-                <w:szCs w:val="28"/>
-              </w:rPr>
-            </m:ctrlPr>
-          </m:fPr>
-          <m:num>
-            <m:r>
-              <m:rPr>
-                <m:nor/>
-              </m:rPr>
-              <w:rPr>
-                <w:sz w:val="36"/>
-                <w:szCs w:val="28"/>
-              </w:rPr>
-              <m:t>2</m:t>
-            </m:r>
-            <m:r>
-              <m:rPr>
-                <m:nor/>
-              </m:rPr>
-              <w:rPr>
-                <w:rFonts w:ascii="Cambria Math"/>
-                <w:sz w:val="36"/>
-                <w:szCs w:val="28"/>
-              </w:rPr>
-              <m:t>,00</m:t>
-            </m:r>
-          </m:num>
-          <m:den>
-            <m:r>
-              <m:rPr>
-                <m:nor/>
-              </m:rPr>
-              <w:rPr>
-                <w:sz w:val="36"/>
-                <w:szCs w:val="28"/>
-              </w:rPr>
-              <m:t>418,9</m:t>
-            </m:r>
-          </m:den>
-        </m:f>
-      </m:oMath>
-      <w:r>
-        <w:rPr>
-          <w:sz w:val="28"/>
-          <w:szCs w:val="28"/>
-        </w:rPr>
-        <w:instrText xml:space="preserve"> </w:instrText>
-      </w:r>
-      <w:r>
-        <w:rPr>
-          <w:sz w:val="28"/>
-          <w:szCs w:val="28"/>
-        </w:rPr>
-        <w:fldChar w:fldCharType="end"/>
-      </w:r>
-      <w:r>
-        <w:rPr>
-          <w:sz w:val="28"/>
-          <w:szCs w:val="28"/>
-        </w:rPr>
-        <w:t>×100 = 0,</w:t>
-      </w:r>
-      <w:r>
-        <w:rPr>
-          <w:sz w:val="28"/>
-          <w:szCs w:val="28"/>
-        </w:rPr>
-        <w:t>19</w:t>
-      </w:r>
-      <w:r>
-        <w:rPr>
-          <w:sz w:val="28"/>
-          <w:szCs w:val="28"/>
-        </w:rPr>
-        <w:t>%</w:t>
-      </w:r>
-    </w:p>
-    <w:p>
-      <w:pPr>
-        <w:ind w:left="284" w:firstLine="567"/>
-        <w:jc w:val="both"/>
-        <w:rPr>
-          <w:sz w:val="28"/>
-          <w:szCs w:val="28"/>
-        </w:rPr>
-      </w:pPr>
-    </w:p>
-    <w:p>
-      <w:pPr>
-        <w:ind w:left="284" w:firstLine="567"/>
-        <w:jc w:val="both"/>
-        <w:rPr>
-          <w:sz w:val="28"/>
-          <w:szCs w:val="28"/>
-        </w:rPr>
-      </w:pPr>
-      <w:r>
-        <w:rPr>
-          <w:sz w:val="28"/>
-          <w:szCs w:val="28"/>
-        </w:rPr>
-        <w:t xml:space="preserve">Удельный вес прочих затрат рассчитывается по формуле </w:t>
-      </w:r>
-    </w:p>
-    <w:p>
-      <w:pPr>
-        <w:ind w:left="284" w:firstLine="567"/>
-        <w:jc w:val="both"/>
-        <w:rPr>
-          <w:sz w:val="28"/>
-          <w:szCs w:val="28"/>
-        </w:rPr>
-      </w:pPr>
-    </w:p>
-    <w:p>
-      <w:pPr>
-        <w:ind w:left="284" w:firstLine="567"/>
-        <w:jc w:val="both"/>
-        <w:rPr>
-          <w:sz w:val="28"/>
-          <w:szCs w:val="28"/>
-          <w:lang w:val="en-US"/>
-        </w:rPr>
-      </w:pPr>
-      <w:r>
-        <w:rPr>
-          <w:sz w:val="28"/>
-          <w:szCs w:val="28"/>
-        </w:rPr>
-        <w:t xml:space="preserve">                                              </w:t>
-      </w:r>
-      <m:oMath>
-        <m:sSub>
-          <m:sSubPr>
-            <m:ctrlPr>
-              <w:rPr>
-                <w:rFonts w:ascii="Cambria Math" w:hAnsi="Cambria Math"/>
-                <w:sz w:val="28"/>
-                <w:szCs w:val="28"/>
-              </w:rPr>
-            </m:ctrlPr>
-          </m:sSubPr>
-          <m:e>
-            <m:r>
-              <m:rPr>
-                <m:sty m:val="p"/>
-              </m:rPr>
-              <w:rPr>
-                <w:rFonts w:ascii="Cambria Math"/>
-                <w:sz w:val="28"/>
-                <w:szCs w:val="28"/>
-              </w:rPr>
-              <m:t>Уд</m:t>
-            </m:r>
-            <m:r>
-              <m:rPr>
-                <m:sty m:val="p"/>
-              </m:rPr>
-              <w:rPr>
-                <w:rFonts w:ascii="Cambria Math"/>
-                <w:sz w:val="28"/>
-                <w:szCs w:val="28"/>
-                <w:lang w:val="en-US"/>
-              </w:rPr>
-              <m:t>.</m:t>
-            </m:r>
-            <m:r>
-              <m:rPr>
-                <m:sty m:val="p"/>
-              </m:rPr>
-              <w:rPr>
-                <w:rFonts w:ascii="Cambria Math"/>
-                <w:sz w:val="28"/>
-                <w:szCs w:val="28"/>
-              </w:rPr>
-              <m:t>в</m:t>
-            </m:r>
-          </m:e>
-          <m:sub>
-            <m:r>
-              <m:rPr>
-                <m:sty m:val="p"/>
-              </m:rPr>
-              <w:rPr>
-                <w:rFonts w:ascii="Cambria Math"/>
-                <w:sz w:val="28"/>
-                <w:szCs w:val="28"/>
-              </w:rPr>
-              <m:t>Зпр</m:t>
-            </m:r>
-          </m:sub>
-        </m:sSub>
-      </m:oMath>
-      <w:r>
-        <w:rPr>
-          <w:sz w:val="28"/>
-          <w:szCs w:val="28"/>
-          <w:lang w:val="en-US"/>
-        </w:rPr>
-        <w:t xml:space="preserve">= </w:t>
-      </w:r>
-      <m:oMath>
-        <m:f>
-          <m:fPr>
-            <m:ctrlPr>
-              <w:rPr>
-                <w:rFonts w:ascii="Cambria Math" w:hAnsi="Cambria Math"/>
-                <w:i/>
-                <w:sz w:val="36"/>
-                <w:szCs w:val="28"/>
-              </w:rPr>
-            </m:ctrlPr>
-          </m:fPr>
-          <m:num>
-            <m:r>
-              <m:rPr>
-                <m:sty m:val="p"/>
-              </m:rPr>
-              <w:rPr>
-                <w:rFonts w:ascii="Cambria Math" w:hAnsi="Cambria Math"/>
-                <w:sz w:val="36"/>
-                <w:szCs w:val="28"/>
-              </w:rPr>
-              <m:t>З</m:t>
-            </m:r>
-            <m:r>
-              <m:rPr>
-                <m:nor/>
-              </m:rPr>
-              <w:rPr>
-                <w:rFonts w:ascii="Cambria Math" w:hAnsi="Cambria Math" w:cs="Cambria Math"/>
-                <w:sz w:val="36"/>
-                <w:szCs w:val="28"/>
-                <w:lang w:val="en-US"/>
-              </w:rPr>
-              <m:t>i</m:t>
-            </m:r>
-          </m:num>
-          <m:den>
-            <m:r>
-              <m:rPr>
-                <m:sty m:val="p"/>
-              </m:rPr>
-              <w:rPr>
-                <w:rFonts w:ascii="Cambria Math" w:hAnsi="Cambria Math"/>
-                <w:sz w:val="36"/>
-                <w:szCs w:val="28"/>
-              </w:rPr>
-              <m:t>Спол</m:t>
-            </m:r>
-          </m:den>
-        </m:f>
-      </m:oMath>
-      <w:r>
-        <w:rPr>
-          <w:sz w:val="28"/>
-          <w:szCs w:val="28"/>
-          <w:lang w:val="en-US"/>
-        </w:rPr>
-        <w:t xml:space="preserve"> ×100,</w:t>
-      </w:r>
-    </w:p>
-    <w:p>
-      <w:pPr>
-        <w:ind w:left="284" w:firstLine="567"/>
-        <w:jc w:val="both"/>
-        <w:rPr>
-          <w:sz w:val="28"/>
-          <w:szCs w:val="28"/>
-          <w:lang w:val="en-US"/>
-        </w:rPr>
-      </w:pPr>
-    </w:p>
-    <w:p>
-      <w:pPr>
-        <w:ind w:left="284" w:firstLine="567"/>
-        <w:jc w:val="both"/>
-        <w:rPr>
-          <w:sz w:val="28"/>
-          <w:szCs w:val="28"/>
-        </w:rPr>
-      </w:pPr>
-      <w:r>
-        <w:rPr>
-          <w:sz w:val="28"/>
-          <w:szCs w:val="28"/>
-          <w:lang w:val="en-US"/>
-        </w:rPr>
-        <w:t xml:space="preserve">                                         </w:t>
-      </w:r>
-      <m:oMath>
-        <m:sSub>
-          <m:sSubPr>
-            <m:ctrlPr>
-              <w:rPr>
-                <w:rFonts w:ascii="Cambria Math" w:hAnsi="Cambria Math"/>
-                <w:sz w:val="28"/>
-                <w:szCs w:val="28"/>
-              </w:rPr>
-            </m:ctrlPr>
-          </m:sSubPr>
-          <m:e>
-            <m:r>
-              <m:rPr>
-                <m:sty m:val="p"/>
-              </m:rPr>
-              <w:rPr>
-                <w:rFonts w:ascii="Cambria Math"/>
-                <w:sz w:val="28"/>
-                <w:szCs w:val="28"/>
-              </w:rPr>
-              <m:t>Уд</m:t>
-            </m:r>
-            <m:r>
-              <m:rPr>
-                <m:sty m:val="p"/>
-              </m:rPr>
-              <w:rPr>
-                <w:rFonts w:ascii="Cambria Math"/>
-                <w:sz w:val="28"/>
-                <w:szCs w:val="28"/>
-              </w:rPr>
-              <m:t>.</m:t>
-            </m:r>
-            <m:r>
-              <m:rPr>
-                <m:sty m:val="p"/>
-              </m:rPr>
-              <w:rPr>
-                <w:rFonts w:ascii="Cambria Math"/>
-                <w:sz w:val="28"/>
-                <w:szCs w:val="28"/>
-              </w:rPr>
-              <m:t>в</m:t>
-            </m:r>
-          </m:e>
-          <m:sub>
-            <m:r>
-              <m:rPr>
-                <m:sty m:val="p"/>
-              </m:rPr>
-              <w:rPr>
-                <w:rFonts w:ascii="Cambria Math"/>
-                <w:sz w:val="28"/>
-                <w:szCs w:val="28"/>
-              </w:rPr>
-              <m:t>Зпр</m:t>
-            </m:r>
-          </m:sub>
-        </m:sSub>
-      </m:oMath>
-      <w:r>
-        <w:rPr>
-          <w:sz w:val="28"/>
-          <w:szCs w:val="28"/>
-        </w:rPr>
-        <w:t xml:space="preserve">= </w:t>
-      </w:r>
-      <w:r>
-        <w:rPr>
-          <w:position w:val="-28"/>
-          <w:sz w:val="28"/>
-          <w:szCs w:val="28"/>
-        </w:rPr>
-        <w:object w:dxaOrig="880" w:dyaOrig="660" w14:anchorId="72E57672">
-          <v:shape id="_x0000_i1035" type="#_x0000_t75" style="width:51.35pt;height:36.3pt" o:ole="">
-            <v:imagedata r:id="rId45" o:title=""/>
-          </v:shape>
-          <o:OLEObject Type="Embed" ProgID="Equation.3" ShapeID="_x0000_i1035" DrawAspect="Content" ObjectID="_1776193565" r:id="rId46"/>
-        </w:object>
-      </w:r>
-      <w:r>
-        <w:rPr>
-          <w:sz w:val="28"/>
-          <w:szCs w:val="28"/>
-        </w:rPr>
-        <w:fldChar w:fldCharType="begin"/>
-      </w:r>
-      <w:r>
-        <w:rPr>
-          <w:sz w:val="28"/>
-          <w:szCs w:val="28"/>
-        </w:rPr>
-        <w:instrText xml:space="preserve"> QUOTE </w:instrText>
-      </w:r>
-      <m:oMath>
-        <m:f>
-          <m:fPr>
-            <m:ctrlPr>
-              <w:rPr>
-                <w:rFonts w:ascii="Cambria Math" w:hAnsi="Cambria Math"/>
-                <w:i/>
-                <w:sz w:val="36"/>
-                <w:szCs w:val="28"/>
-              </w:rPr>
-            </m:ctrlPr>
-          </m:fPr>
-          <m:num>
-            <m:r>
-              <m:rPr>
-                <m:nor/>
-              </m:rPr>
-              <w:rPr>
-                <w:sz w:val="36"/>
-                <w:szCs w:val="28"/>
-              </w:rPr>
-              <m:t>257,7</m:t>
-            </m:r>
-          </m:num>
-          <m:den>
-            <m:r>
-              <m:rPr>
-                <m:nor/>
-              </m:rPr>
-              <w:rPr>
-                <w:sz w:val="36"/>
-                <w:szCs w:val="28"/>
-              </w:rPr>
-              <m:t>418,9</m:t>
-            </m:r>
-          </m:den>
-        </m:f>
-      </m:oMath>
-      <w:r>
-        <w:rPr>
-          <w:sz w:val="28"/>
-          <w:szCs w:val="28"/>
-        </w:rPr>
-        <w:instrText xml:space="preserve"> </w:instrText>
-      </w:r>
-      <w:r>
-        <w:rPr>
-          <w:sz w:val="28"/>
-          <w:szCs w:val="28"/>
-        </w:rPr>
-        <w:fldChar w:fldCharType="end"/>
-      </w:r>
-      <w:r>
-        <w:rPr>
-          <w:sz w:val="28"/>
-          <w:szCs w:val="28"/>
-        </w:rPr>
-        <w:t>×100 = 6</w:t>
-      </w:r>
-      <w:r>
-        <w:rPr>
-          <w:sz w:val="28"/>
-          <w:szCs w:val="28"/>
-        </w:rPr>
-        <w:t>8</w:t>
-      </w:r>
-      <w:r>
-        <w:rPr>
-          <w:sz w:val="28"/>
-          <w:szCs w:val="28"/>
-        </w:rPr>
-        <w:t>,</w:t>
-      </w:r>
-      <w:r>
-        <w:rPr>
-          <w:sz w:val="28"/>
-          <w:szCs w:val="28"/>
-        </w:rPr>
-        <w:t>42</w:t>
-      </w:r>
-      <w:r>
-        <w:rPr>
-          <w:sz w:val="28"/>
-          <w:szCs w:val="28"/>
-        </w:rPr>
-        <w:t>%</w:t>
-      </w:r>
-    </w:p>
-    <w:p>
-      <w:pPr>
-        <w:ind w:left="284" w:firstLine="567"/>
-        <w:jc w:val="both"/>
-        <w:rPr>
-          <w:sz w:val="28"/>
-          <w:szCs w:val="28"/>
-        </w:rPr>
-      </w:pPr>
-    </w:p>
-    <w:p>
-      <w:pPr>
-        <w:ind w:left="284" w:firstLine="567"/>
-        <w:jc w:val="both"/>
-        <w:rPr>
-          <w:sz w:val="28"/>
-          <w:szCs w:val="28"/>
-        </w:rPr>
-      </w:pPr>
-      <w:r>
-        <w:rPr>
-          <w:sz w:val="28"/>
-          <w:szCs w:val="28"/>
-        </w:rPr>
-        <w:t>Результаты заносим в таблицу 4</w:t>
-      </w:r>
-    </w:p>
-    <w:p>
-      <w:pPr>
-        <w:ind w:left="284" w:firstLine="567"/>
-        <w:jc w:val="both"/>
-        <w:rPr>
-          <w:sz w:val="28"/>
-          <w:szCs w:val="28"/>
-        </w:rPr>
-      </w:pPr>
-    </w:p>
-    <w:p>
-      <w:pPr>
-        <w:ind w:left="284" w:firstLine="567"/>
-        <w:jc w:val="both"/>
-        <w:rPr>
-          <w:sz w:val="28"/>
-          <w:szCs w:val="28"/>
-        </w:rPr>
-      </w:pPr>
-      <w:r>
-        <w:rPr>
-          <w:sz w:val="28"/>
-          <w:szCs w:val="28"/>
-        </w:rPr>
-        <w:t>Таблица</w:t>
-      </w:r>
-      <w:proofErr w:type="gramStart"/>
-      <w:r>
-        <w:rPr>
-          <w:sz w:val="28"/>
-          <w:szCs w:val="28"/>
-        </w:rPr>
-        <w:t>4</w:t>
-      </w:r>
-      <w:proofErr w:type="gramEnd"/>
-      <w:r>
-        <w:rPr>
-          <w:sz w:val="28"/>
-          <w:szCs w:val="28"/>
-        </w:rPr>
-        <w:t xml:space="preserve"> – Структура себестоимости</w:t>
-      </w:r>
-    </w:p>
-    <w:tbl>
-      <w:tblPr>
-        <w:tblW w:w="0" w:type="auto"/>
-        <w:tblInd w:w="392" w:type="dxa"/>
-        <w:tblBorders>
-          <w:top w:val="single" w:sz="4" w:space="0" w:color="000000"/>
-          <w:left w:val="single" w:sz="4" w:space="0" w:color="000000"/>
-          <w:bottom w:val="single" w:sz="4" w:space="0" w:color="000000"/>
-          <w:right w:val="single" w:sz="4" w:space="0" w:color="000000"/>
-          <w:insideH w:val="single" w:sz="4" w:space="0" w:color="000000"/>
-          <w:insideV w:val="single" w:sz="4" w:space="0" w:color="000000"/>
-        </w:tblBorders>
-        <w:tblLook w:val="04A0" w:firstRow="1" w:lastRow="0" w:firstColumn="1" w:lastColumn="0" w:noHBand="0" w:noVBand="1"/>
-      </w:tblPr>
-      <w:tblGrid>
-        <w:gridCol w:w="6062"/>
-        <w:gridCol w:w="1984"/>
-        <w:gridCol w:w="1809"/>
-      </w:tblGrid>
-      <w:tr>
-        <w:tc>
-          <w:tcPr>
-            <w:tcW w:w="6062" w:type="dxa"/>
-            <w:tcBorders>
-              <w:top w:val="single" w:sz="4" w:space="0" w:color="auto"/>
-              <w:left w:val="single" w:sz="4" w:space="0" w:color="auto"/>
-              <w:bottom w:val="single" w:sz="4" w:space="0" w:color="auto"/>
-              <w:right w:val="single" w:sz="4" w:space="0" w:color="auto"/>
-            </w:tcBorders>
-            <w:shd w:val="clear" w:color="auto" w:fill="auto"/>
-            <w:hideMark/>
-          </w:tcPr>
-          <w:p>
-            <w:pPr>
-              <w:ind w:left="175"/>
-              <w:jc w:val="center"/>
-            </w:pPr>
-            <w:r>
-              <w:t>Показатели</w:t>
-            </w:r>
-          </w:p>
-        </w:tc>
-        <w:tc>
-          <w:tcPr>
-            <w:tcW w:w="1984" w:type="dxa"/>
-            <w:tcBorders>
-              <w:top w:val="single" w:sz="4" w:space="0" w:color="auto"/>
-              <w:left w:val="single" w:sz="4" w:space="0" w:color="auto"/>
-              <w:bottom w:val="single" w:sz="4" w:space="0" w:color="auto"/>
-              <w:right w:val="single" w:sz="4" w:space="0" w:color="auto"/>
-            </w:tcBorders>
-            <w:shd w:val="clear" w:color="auto" w:fill="auto"/>
-            <w:hideMark/>
-          </w:tcPr>
-          <w:p>
-            <w:pPr>
-              <w:ind w:left="284" w:hanging="75"/>
-              <w:jc w:val="center"/>
-            </w:pPr>
-            <w:r>
-              <w:t>Сумма, руб.</w:t>
-            </w:r>
-          </w:p>
-        </w:tc>
-        <w:tc>
-          <w:tcPr>
-            <w:tcW w:w="1809" w:type="dxa"/>
-            <w:tcBorders>
-              <w:top w:val="single" w:sz="4" w:space="0" w:color="auto"/>
-              <w:left w:val="single" w:sz="4" w:space="0" w:color="auto"/>
-              <w:bottom w:val="single" w:sz="4" w:space="0" w:color="auto"/>
-              <w:right w:val="single" w:sz="4" w:space="0" w:color="auto"/>
-            </w:tcBorders>
-            <w:shd w:val="clear" w:color="auto" w:fill="auto"/>
-            <w:hideMark/>
-          </w:tcPr>
-          <w:p>
-            <w:pPr>
-              <w:ind w:left="284" w:hanging="75"/>
-              <w:jc w:val="center"/>
-            </w:pPr>
-            <w:r>
-              <w:t>%</w:t>
-            </w:r>
-          </w:p>
-        </w:tc>
-      </w:tr>
-      <w:tr>
-        <w:tc>
-          <w:tcPr>
-            <w:tcW w:w="6062" w:type="dxa"/>
-            <w:tcBorders>
-              <w:top w:val="single" w:sz="4" w:space="0" w:color="auto"/>
-              <w:left w:val="single" w:sz="4" w:space="0" w:color="auto"/>
-              <w:bottom w:val="single" w:sz="4" w:space="0" w:color="auto"/>
-              <w:right w:val="single" w:sz="4" w:space="0" w:color="auto"/>
-            </w:tcBorders>
-            <w:shd w:val="clear" w:color="auto" w:fill="auto"/>
-            <w:hideMark/>
-          </w:tcPr>
-          <w:p>
-            <w:pPr>
-              <w:ind w:left="175"/>
-              <w:jc w:val="both"/>
-            </w:pPr>
-            <w:r>
-              <w:t xml:space="preserve">1 Материальные затраты </w:t>
-            </w:r>
-          </w:p>
-        </w:tc>
-        <w:tc>
-          <w:tcPr>
-            <w:tcW w:w="1984" w:type="dxa"/>
-            <w:tcBorders>
-              <w:top w:val="single" w:sz="4" w:space="0" w:color="auto"/>
-              <w:left w:val="single" w:sz="4" w:space="0" w:color="auto"/>
-              <w:bottom w:val="single" w:sz="4" w:space="0" w:color="auto"/>
-              <w:right w:val="single" w:sz="4" w:space="0" w:color="auto"/>
-            </w:tcBorders>
-            <w:shd w:val="clear" w:color="auto" w:fill="auto"/>
-            <w:hideMark/>
-          </w:tcPr>
-          <w:p>
-            <w:pPr>
-              <w:ind w:left="284" w:hanging="75"/>
-              <w:jc w:val="center"/>
-            </w:pPr>
-            <w:r>
-              <w:rPr>
-                <w:rFonts w:eastAsia="Calibri"/>
-                <w:lang w:eastAsia="en-US"/>
-              </w:rPr>
-              <w:t>49,32</w:t>
-            </w:r>
-          </w:p>
-        </w:tc>
-        <w:tc>
-          <w:tcPr>
-            <w:tcW w:w="1809" w:type="dxa"/>
-            <w:tcBorders>
-              <w:top w:val="single" w:sz="4" w:space="0" w:color="auto"/>
-              <w:left w:val="single" w:sz="4" w:space="0" w:color="auto"/>
-              <w:bottom w:val="single" w:sz="4" w:space="0" w:color="auto"/>
-              <w:right w:val="single" w:sz="4" w:space="0" w:color="auto"/>
-            </w:tcBorders>
-            <w:shd w:val="clear" w:color="auto" w:fill="auto"/>
-            <w:hideMark/>
-          </w:tcPr>
-          <w:p>
-            <w:pPr>
-              <w:ind w:left="284" w:hanging="75"/>
-              <w:jc w:val="center"/>
-              <w:rPr>
-                <w:lang w:val="en-US"/>
-              </w:rPr>
-            </w:pPr>
-            <w:r>
-              <w:t>1</w:t>
-            </w:r>
-            <w:r>
-              <w:rPr>
-                <w:lang w:val="en-US"/>
-              </w:rPr>
-              <w:t>,</w:t>
-            </w:r>
-            <w:r>
-              <w:t>78</w:t>
-            </w:r>
-          </w:p>
-        </w:tc>
-      </w:tr>
-      <w:tr>
-        <w:tc>
-          <w:tcPr>
-            <w:tcW w:w="6062" w:type="dxa"/>
-            <w:tcBorders>
-              <w:top w:val="single" w:sz="4" w:space="0" w:color="auto"/>
-              <w:left w:val="single" w:sz="4" w:space="0" w:color="auto"/>
-              <w:bottom w:val="single" w:sz="4" w:space="0" w:color="auto"/>
-              <w:right w:val="single" w:sz="4" w:space="0" w:color="auto"/>
-            </w:tcBorders>
-            <w:shd w:val="clear" w:color="auto" w:fill="auto"/>
-            <w:hideMark/>
-          </w:tcPr>
-          <w:p>
-            <w:pPr>
-              <w:ind w:left="175"/>
-              <w:jc w:val="both"/>
-            </w:pPr>
-            <w:r>
-              <w:t>2 Затрат на оплату труда</w:t>
-            </w:r>
-          </w:p>
-        </w:tc>
-        <w:tc>
-          <w:tcPr>
-            <w:tcW w:w="1984" w:type="dxa"/>
-            <w:tcBorders>
-              <w:top w:val="single" w:sz="4" w:space="0" w:color="auto"/>
-              <w:left w:val="single" w:sz="4" w:space="0" w:color="auto"/>
-              <w:bottom w:val="single" w:sz="4" w:space="0" w:color="auto"/>
-              <w:right w:val="single" w:sz="4" w:space="0" w:color="auto"/>
-            </w:tcBorders>
-            <w:shd w:val="clear" w:color="auto" w:fill="auto"/>
-            <w:hideMark/>
-          </w:tcPr>
-          <w:p>
-            <w:pPr>
-              <w:ind w:left="284" w:hanging="75"/>
-              <w:jc w:val="center"/>
-              <w:rPr>
-                <w:lang w:val="en-US"/>
-              </w:rPr>
-            </w:pPr>
-            <w:r>
-              <w:rPr>
-                <w:rFonts w:eastAsia="Calibri"/>
-                <w:lang w:eastAsia="en-US"/>
-              </w:rPr>
-              <w:t>611,25</w:t>
-            </w:r>
-          </w:p>
-        </w:tc>
-        <w:tc>
-          <w:tcPr>
-            <w:tcW w:w="1809" w:type="dxa"/>
-            <w:tcBorders>
-              <w:top w:val="single" w:sz="4" w:space="0" w:color="auto"/>
-              <w:left w:val="single" w:sz="4" w:space="0" w:color="auto"/>
-              <w:bottom w:val="single" w:sz="4" w:space="0" w:color="auto"/>
-              <w:right w:val="single" w:sz="4" w:space="0" w:color="auto"/>
-            </w:tcBorders>
-            <w:shd w:val="clear" w:color="auto" w:fill="auto"/>
-            <w:hideMark/>
-          </w:tcPr>
-          <w:p>
-            <w:pPr>
-              <w:ind w:left="284" w:hanging="75"/>
-              <w:jc w:val="center"/>
-            </w:pPr>
-            <w:r>
-              <w:t>22,09</w:t>
-            </w:r>
-          </w:p>
-        </w:tc>
-      </w:tr>
-      <w:tr>
-        <w:tc>
-          <w:tcPr>
-            <w:tcW w:w="6062" w:type="dxa"/>
-            <w:tcBorders>
-              <w:top w:val="single" w:sz="4" w:space="0" w:color="auto"/>
-              <w:left w:val="single" w:sz="4" w:space="0" w:color="auto"/>
-              <w:bottom w:val="single" w:sz="4" w:space="0" w:color="auto"/>
-              <w:right w:val="single" w:sz="4" w:space="0" w:color="auto"/>
-            </w:tcBorders>
-            <w:shd w:val="clear" w:color="auto" w:fill="auto"/>
-            <w:hideMark/>
-          </w:tcPr>
-          <w:p>
-            <w:pPr>
-              <w:ind w:left="175"/>
-              <w:jc w:val="both"/>
-            </w:pPr>
-            <w:r>
-              <w:t xml:space="preserve">3 Отчисления в Фонд социальной защиты населения на социальные нужды </w:t>
-            </w:r>
-          </w:p>
-        </w:tc>
-        <w:tc>
-          <w:tcPr>
-            <w:tcW w:w="1984" w:type="dxa"/>
-            <w:tcBorders>
-              <w:top w:val="single" w:sz="4" w:space="0" w:color="auto"/>
-              <w:left w:val="single" w:sz="4" w:space="0" w:color="auto"/>
-              <w:bottom w:val="single" w:sz="4" w:space="0" w:color="auto"/>
-              <w:right w:val="single" w:sz="4" w:space="0" w:color="auto"/>
-            </w:tcBorders>
-            <w:shd w:val="clear" w:color="auto" w:fill="auto"/>
-            <w:hideMark/>
-          </w:tcPr>
-          <w:p>
-            <w:pPr>
-              <w:ind w:left="284" w:hanging="75"/>
-              <w:jc w:val="center"/>
-              <w:rPr>
-                <w:lang w:val="en-US"/>
-              </w:rPr>
-            </w:pPr>
-            <w:r>
-              <w:rPr>
-                <w:rFonts w:eastAsia="Calibri"/>
-                <w:lang w:eastAsia="en-US"/>
-              </w:rPr>
-              <w:t>207,83</w:t>
-            </w:r>
-          </w:p>
-        </w:tc>
-        <w:tc>
-          <w:tcPr>
-            <w:tcW w:w="1809" w:type="dxa"/>
-            <w:tcBorders>
-              <w:top w:val="single" w:sz="4" w:space="0" w:color="auto"/>
-              <w:left w:val="single" w:sz="4" w:space="0" w:color="auto"/>
-              <w:bottom w:val="single" w:sz="4" w:space="0" w:color="auto"/>
-              <w:right w:val="single" w:sz="4" w:space="0" w:color="auto"/>
-            </w:tcBorders>
-            <w:shd w:val="clear" w:color="auto" w:fill="auto"/>
-            <w:hideMark/>
-          </w:tcPr>
-          <w:p>
-            <w:pPr>
-              <w:ind w:left="284" w:hanging="75"/>
-              <w:jc w:val="center"/>
-              <w:rPr>
-                <w:lang w:val="en-US"/>
-              </w:rPr>
-            </w:pPr>
-            <w:r>
-              <w:t>7,51</w:t>
-            </w:r>
-          </w:p>
-        </w:tc>
-      </w:tr>
-      <w:tr>
-        <w:tc>
-          <w:tcPr>
-            <w:tcW w:w="6062" w:type="dxa"/>
-            <w:tcBorders>
-              <w:top w:val="single" w:sz="4" w:space="0" w:color="auto"/>
-              <w:left w:val="single" w:sz="4" w:space="0" w:color="auto"/>
-              <w:bottom w:val="single" w:sz="4" w:space="0" w:color="auto"/>
-              <w:right w:val="single" w:sz="4" w:space="0" w:color="auto"/>
-            </w:tcBorders>
-            <w:shd w:val="clear" w:color="auto" w:fill="auto"/>
-            <w:hideMark/>
-          </w:tcPr>
-          <w:p>
-            <w:pPr>
-              <w:ind w:left="175"/>
-              <w:jc w:val="both"/>
-            </w:pPr>
-            <w:r>
-              <w:t>4 Амортизация основных средств и нематериальных активов, используемых в предпринимательской деятельности</w:t>
-            </w:r>
-          </w:p>
-        </w:tc>
-        <w:tc>
-          <w:tcPr>
-            <w:tcW w:w="1984" w:type="dxa"/>
-            <w:tcBorders>
-              <w:top w:val="single" w:sz="4" w:space="0" w:color="auto"/>
-              <w:left w:val="single" w:sz="4" w:space="0" w:color="auto"/>
-              <w:bottom w:val="single" w:sz="4" w:space="0" w:color="auto"/>
-              <w:right w:val="single" w:sz="4" w:space="0" w:color="auto"/>
-            </w:tcBorders>
-            <w:shd w:val="clear" w:color="auto" w:fill="auto"/>
-            <w:hideMark/>
-          </w:tcPr>
-          <w:p>
-            <w:pPr>
-              <w:ind w:left="284" w:hanging="75"/>
-              <w:jc w:val="center"/>
-            </w:pPr>
-            <w:r>
-              <w:t>5,2</w:t>
-            </w:r>
-            <w:r>
-              <w:t>8</w:t>
-            </w:r>
-          </w:p>
-        </w:tc>
-        <w:tc>
-          <w:tcPr>
-            <w:tcW w:w="1809" w:type="dxa"/>
-            <w:tcBorders>
-              <w:top w:val="single" w:sz="4" w:space="0" w:color="auto"/>
-              <w:left w:val="single" w:sz="4" w:space="0" w:color="auto"/>
-              <w:bottom w:val="single" w:sz="4" w:space="0" w:color="auto"/>
-              <w:right w:val="single" w:sz="4" w:space="0" w:color="auto"/>
-            </w:tcBorders>
-            <w:shd w:val="clear" w:color="auto" w:fill="auto"/>
-            <w:hideMark/>
-          </w:tcPr>
-          <w:p>
-            <w:pPr>
-              <w:ind w:left="284" w:hanging="75"/>
-              <w:jc w:val="center"/>
-            </w:pPr>
-            <w:r>
-              <w:t>0,</w:t>
-            </w:r>
-            <w:r>
-              <w:t>19</w:t>
-            </w:r>
-          </w:p>
-        </w:tc>
-      </w:tr>
-      <w:tr>
-        <w:tc>
-          <w:tcPr>
-            <w:tcW w:w="6062" w:type="dxa"/>
-            <w:tcBorders>
-              <w:top w:val="single" w:sz="4" w:space="0" w:color="auto"/>
-              <w:left w:val="single" w:sz="4" w:space="0" w:color="auto"/>
-              <w:bottom w:val="single" w:sz="4" w:space="0" w:color="auto"/>
-              <w:right w:val="single" w:sz="4" w:space="0" w:color="auto"/>
-            </w:tcBorders>
-            <w:shd w:val="clear" w:color="auto" w:fill="auto"/>
-            <w:hideMark/>
-          </w:tcPr>
-          <w:p>
-            <w:pPr>
-              <w:ind w:left="175"/>
-              <w:jc w:val="both"/>
-            </w:pPr>
-            <w:r>
-              <w:t>5</w:t>
-            </w:r>
-            <w:proofErr w:type="gramStart"/>
-            <w:r>
-              <w:t xml:space="preserve"> П</w:t>
-            </w:r>
-            <w:proofErr w:type="gramEnd"/>
-            <w:r>
-              <w:t xml:space="preserve">рочие затраты </w:t>
-            </w:r>
-          </w:p>
-        </w:tc>
-        <w:tc>
-          <w:tcPr>
-            <w:tcW w:w="1984" w:type="dxa"/>
-            <w:tcBorders>
-              <w:top w:val="single" w:sz="4" w:space="0" w:color="auto"/>
-              <w:left w:val="single" w:sz="4" w:space="0" w:color="auto"/>
-              <w:bottom w:val="single" w:sz="4" w:space="0" w:color="auto"/>
-              <w:right w:val="single" w:sz="4" w:space="0" w:color="auto"/>
-            </w:tcBorders>
-            <w:shd w:val="clear" w:color="auto" w:fill="auto"/>
-            <w:hideMark/>
-          </w:tcPr>
-          <w:p>
-            <w:pPr>
-              <w:ind w:left="284" w:hanging="75"/>
-              <w:jc w:val="center"/>
-            </w:pPr>
-            <w:r>
-              <w:rPr>
-                <w:rFonts w:eastAsia="Calibri"/>
-                <w:lang w:eastAsia="en-US"/>
-              </w:rPr>
-              <w:t>18</w:t>
-            </w:r>
-            <w:r>
-              <w:rPr>
-                <w:rFonts w:eastAsia="Calibri"/>
-                <w:lang w:eastAsia="en-US"/>
-              </w:rPr>
-              <w:t>93</w:t>
-            </w:r>
-            <w:r>
-              <w:rPr>
-                <w:rFonts w:eastAsia="Calibri"/>
-                <w:lang w:eastAsia="en-US"/>
-              </w:rPr>
-              <w:t>,</w:t>
-            </w:r>
-            <w:r>
-              <w:rPr>
-                <w:rFonts w:eastAsia="Calibri"/>
-                <w:lang w:eastAsia="en-US"/>
-              </w:rPr>
-              <w:t>26</w:t>
-            </w:r>
-          </w:p>
-        </w:tc>
-        <w:tc>
-          <w:tcPr>
-            <w:tcW w:w="1809" w:type="dxa"/>
-            <w:tcBorders>
-              <w:top w:val="single" w:sz="4" w:space="0" w:color="auto"/>
-              <w:left w:val="single" w:sz="4" w:space="0" w:color="auto"/>
-              <w:bottom w:val="single" w:sz="4" w:space="0" w:color="auto"/>
-              <w:right w:val="single" w:sz="4" w:space="0" w:color="auto"/>
-            </w:tcBorders>
-            <w:shd w:val="clear" w:color="auto" w:fill="auto"/>
-            <w:hideMark/>
-          </w:tcPr>
-          <w:p>
-            <w:pPr>
-              <w:ind w:left="284" w:hanging="75"/>
-              <w:jc w:val="center"/>
-            </w:pPr>
-            <w:r>
-              <w:t>68,42</w:t>
-            </w:r>
-          </w:p>
-        </w:tc>
-      </w:tr>
-      <w:tr>
-        <w:tc>
-          <w:tcPr>
-            <w:tcW w:w="6062" w:type="dxa"/>
-            <w:tcBorders>
-              <w:top w:val="single" w:sz="4" w:space="0" w:color="auto"/>
-              <w:left w:val="single" w:sz="4" w:space="0" w:color="auto"/>
-              <w:bottom w:val="single" w:sz="4" w:space="0" w:color="auto"/>
-              <w:right w:val="single" w:sz="4" w:space="0" w:color="auto"/>
-            </w:tcBorders>
-            <w:shd w:val="clear" w:color="auto" w:fill="auto"/>
-            <w:hideMark/>
-          </w:tcPr>
-          <w:p>
-            <w:pPr>
-              <w:ind w:left="175"/>
-              <w:jc w:val="both"/>
-            </w:pPr>
-            <w:r>
-              <w:t>Итого полная себестоимость</w:t>
-            </w:r>
-          </w:p>
-        </w:tc>
-        <w:tc>
-          <w:tcPr>
-            <w:tcW w:w="1984" w:type="dxa"/>
-            <w:tcBorders>
-              <w:top w:val="single" w:sz="4" w:space="0" w:color="auto"/>
-              <w:left w:val="single" w:sz="4" w:space="0" w:color="auto"/>
-              <w:bottom w:val="single" w:sz="4" w:space="0" w:color="auto"/>
-              <w:right w:val="single" w:sz="4" w:space="0" w:color="auto"/>
-            </w:tcBorders>
-            <w:shd w:val="clear" w:color="auto" w:fill="auto"/>
-            <w:hideMark/>
-          </w:tcPr>
-          <w:p>
-            <w:pPr>
-              <w:ind w:left="284" w:hanging="75"/>
-              <w:jc w:val="center"/>
-              <w:rPr>
-                <w:lang w:val="en-US"/>
-              </w:rPr>
-            </w:pPr>
-            <w:r>
-              <w:t>27</w:t>
-            </w:r>
-            <w:r>
-              <w:t>66</w:t>
-            </w:r>
-            <w:r>
-              <w:t>,</w:t>
-            </w:r>
-            <w:r>
-              <w:t>9</w:t>
-            </w:r>
-            <w:r>
-              <w:t>4</w:t>
-            </w:r>
-          </w:p>
-        </w:tc>
-        <w:tc>
-          <w:tcPr>
-            <w:tcW w:w="1809" w:type="dxa"/>
-            <w:tcBorders>
-              <w:top w:val="single" w:sz="4" w:space="0" w:color="auto"/>
-              <w:left w:val="single" w:sz="4" w:space="0" w:color="auto"/>
-              <w:bottom w:val="single" w:sz="4" w:space="0" w:color="auto"/>
-              <w:right w:val="single" w:sz="4" w:space="0" w:color="auto"/>
-            </w:tcBorders>
-            <w:shd w:val="clear" w:color="auto" w:fill="auto"/>
-            <w:hideMark/>
-          </w:tcPr>
-          <w:p>
-            <w:pPr>
-              <w:ind w:left="284" w:hanging="75"/>
-              <w:jc w:val="center"/>
-            </w:pPr>
-            <w:r>
-              <w:t>100</w:t>
-            </w:r>
-          </w:p>
-        </w:tc>
-      </w:tr>
-    </w:tbl>
-    <w:p>
-      <w:pPr>
-        <w:ind w:left="284" w:firstLine="567"/>
-        <w:jc w:val="both"/>
-      </w:pPr>
-    </w:p>
-    <w:p>
-      <w:pPr>
-        <w:ind w:left="284" w:firstLine="567"/>
-        <w:jc w:val="both"/>
-        <w:rPr>
-          <w:sz w:val="28"/>
-          <w:szCs w:val="28"/>
-        </w:rPr>
-      </w:pPr>
-      <w:r>
-        <w:rPr>
-          <w:sz w:val="28"/>
-          <w:szCs w:val="28"/>
-        </w:rPr>
-        <w:lastRenderedPageBreak/>
-        <w:t>Структура себестоимости оформлена в виде диаграммы и вынесена на лист 1 формата А3 графической части.</w:t>
-      </w:r>
-    </w:p>
-    <w:p>
-      <w:pPr>
-        <w:suppressAutoHyphens/>
-        <w:ind w:left="284" w:firstLine="567"/>
-        <w:jc w:val="both"/>
-      </w:pPr>
-    </w:p>
-    <w:p>
-      <w:pPr>
-        <w:ind w:left="284" w:firstLine="567"/>
-        <w:jc w:val="both"/>
-        <w:rPr>
-          <w:b/>
-          <w:bCs/>
-          <w:sz w:val="28"/>
-          <w:szCs w:val="28"/>
-        </w:rPr>
-      </w:pPr>
-      <w:r>
-        <w:rPr>
-          <w:b/>
-          <w:bCs/>
-          <w:sz w:val="28"/>
-          <w:szCs w:val="28"/>
-        </w:rPr>
-        <w:t>Расчет технико-экономических показателей</w:t>
-      </w:r>
-    </w:p>
-    <w:p>
-      <w:pPr>
-        <w:ind w:left="284" w:firstLine="567"/>
-        <w:jc w:val="both"/>
-        <w:rPr>
-          <w:sz w:val="28"/>
-          <w:szCs w:val="28"/>
-        </w:rPr>
-      </w:pPr>
-    </w:p>
-    <w:p>
-      <w:pPr>
-        <w:ind w:left="284" w:firstLine="567"/>
-        <w:jc w:val="both"/>
-        <w:rPr>
-          <w:sz w:val="28"/>
-          <w:szCs w:val="28"/>
-        </w:rPr>
-      </w:pPr>
-      <w:r>
-        <w:rPr>
-          <w:sz w:val="28"/>
-          <w:szCs w:val="28"/>
-        </w:rPr>
-        <w:t>Эффективность разработки программного продукта подтверждается технико-экономическими показателями:</w:t>
-      </w:r>
-    </w:p>
-    <w:p>
-      <w:pPr>
-        <w:ind w:left="284" w:firstLine="567"/>
-        <w:jc w:val="both"/>
-        <w:rPr>
-          <w:sz w:val="28"/>
-          <w:szCs w:val="28"/>
-        </w:rPr>
-      </w:pPr>
-      <w:r>
-        <w:rPr>
-          <w:sz w:val="28"/>
-          <w:szCs w:val="28"/>
-        </w:rPr>
-        <w:t>– трудоемкость разработки программного продукта;</w:t>
-      </w:r>
-    </w:p>
-    <w:p>
-      <w:pPr>
-        <w:ind w:left="284" w:firstLine="567"/>
-        <w:jc w:val="both"/>
-        <w:rPr>
-          <w:sz w:val="28"/>
-          <w:szCs w:val="28"/>
-        </w:rPr>
-      </w:pPr>
-      <w:r>
-        <w:rPr>
-          <w:sz w:val="28"/>
-          <w:szCs w:val="28"/>
-        </w:rPr>
-        <w:t>– полная себестоимость;</w:t>
-      </w:r>
-    </w:p>
-    <w:p>
-      <w:pPr>
-        <w:ind w:left="284" w:firstLine="567"/>
-        <w:jc w:val="both"/>
-        <w:rPr>
-          <w:sz w:val="28"/>
-          <w:szCs w:val="28"/>
-        </w:rPr>
-      </w:pPr>
-      <w:r>
-        <w:rPr>
-          <w:sz w:val="28"/>
-          <w:szCs w:val="28"/>
-        </w:rPr>
-        <w:t>– прибыль;</w:t>
-      </w:r>
-    </w:p>
-    <w:p>
-      <w:pPr>
-        <w:ind w:left="284" w:firstLine="567"/>
-        <w:jc w:val="both"/>
-        <w:rPr>
-          <w:sz w:val="28"/>
-          <w:szCs w:val="28"/>
-        </w:rPr>
-      </w:pPr>
-      <w:r>
-        <w:rPr>
-          <w:sz w:val="28"/>
-          <w:szCs w:val="28"/>
-        </w:rPr>
-        <w:t>– отпускная цена;</w:t>
-      </w:r>
-    </w:p>
-    <w:p>
-      <w:pPr>
-        <w:ind w:left="284" w:firstLine="567"/>
-        <w:jc w:val="both"/>
-        <w:rPr>
-          <w:sz w:val="28"/>
-          <w:szCs w:val="28"/>
-        </w:rPr>
-      </w:pPr>
-      <w:r>
-        <w:rPr>
-          <w:sz w:val="28"/>
-          <w:szCs w:val="28"/>
-        </w:rPr>
-        <w:t>– рентабельность продукта;</w:t>
-      </w:r>
-    </w:p>
-    <w:p>
-      <w:pPr>
-        <w:ind w:left="284" w:firstLine="567"/>
-        <w:jc w:val="both"/>
-        <w:rPr>
-          <w:sz w:val="28"/>
-          <w:szCs w:val="28"/>
-        </w:rPr>
-      </w:pPr>
-      <w:r>
-        <w:rPr>
-          <w:sz w:val="28"/>
-          <w:szCs w:val="28"/>
-        </w:rPr>
-        <w:t>– материалоемкость;</w:t>
-      </w:r>
-    </w:p>
-    <w:p>
-      <w:pPr>
-        <w:ind w:left="284" w:firstLine="567"/>
-        <w:jc w:val="both"/>
-        <w:rPr>
-          <w:sz w:val="28"/>
-          <w:szCs w:val="28"/>
-        </w:rPr>
-      </w:pPr>
-      <w:r>
-        <w:rPr>
-          <w:sz w:val="28"/>
-          <w:szCs w:val="28"/>
-        </w:rPr>
-        <w:t>– дельный вес ТЭР в себестоимости;</w:t>
-      </w:r>
-    </w:p>
-    <w:p>
-      <w:pPr>
-        <w:ind w:left="284" w:firstLine="567"/>
-        <w:jc w:val="both"/>
-        <w:rPr>
-          <w:sz w:val="28"/>
-          <w:szCs w:val="28"/>
-        </w:rPr>
-      </w:pPr>
-      <w:r>
-        <w:rPr>
-          <w:sz w:val="28"/>
-          <w:szCs w:val="28"/>
-        </w:rPr>
-        <w:t>–затраты на 1 рубль реализованной продукции.</w:t>
-      </w:r>
-    </w:p>
-    <w:p>
-      <w:pPr>
-        <w:ind w:left="284" w:firstLine="567"/>
-        <w:jc w:val="both"/>
-        <w:rPr>
-          <w:sz w:val="28"/>
-          <w:szCs w:val="28"/>
-        </w:rPr>
-      </w:pPr>
-    </w:p>
-    <w:p>
-      <w:pPr>
-        <w:ind w:left="284" w:firstLine="567"/>
-        <w:jc w:val="both"/>
-        <w:rPr>
-          <w:sz w:val="28"/>
-          <w:szCs w:val="28"/>
-        </w:rPr>
-      </w:pPr>
-      <w:r>
-        <w:rPr>
-          <w:bCs/>
-          <w:sz w:val="28"/>
-          <w:szCs w:val="28"/>
-        </w:rPr>
-        <w:t>Рентабельность продукта</w:t>
-      </w:r>
-      <w:r>
-        <w:rPr>
-          <w:sz w:val="28"/>
-          <w:szCs w:val="28"/>
-        </w:rPr>
-        <w:t xml:space="preserve"> </w:t>
-      </w:r>
-      <w:r>
-        <w:rPr>
-          <w:sz w:val="28"/>
-          <w:szCs w:val="28"/>
-          <w:lang w:val="en-US"/>
-        </w:rPr>
-        <w:t>R</w:t>
-      </w:r>
-      <w:r>
-        <w:rPr>
-          <w:sz w:val="28"/>
-          <w:szCs w:val="28"/>
-        </w:rPr>
-        <w:t xml:space="preserve"> %,</w:t>
-      </w:r>
-      <w:r>
-        <w:rPr>
-          <w:bCs/>
-          <w:sz w:val="28"/>
-          <w:szCs w:val="28"/>
-        </w:rPr>
-        <w:t xml:space="preserve"> </w:t>
-      </w:r>
-      <w:r>
-        <w:rPr>
-          <w:sz w:val="28"/>
-          <w:szCs w:val="28"/>
-        </w:rPr>
-        <w:t>– показатель оценки эффективного использования текущих затрат на разработку программного продукта и рассчитывается по формуле</w:t>
-      </w:r>
-    </w:p>
-    <w:p>
-      <w:pPr>
-        <w:ind w:left="284" w:firstLine="567"/>
-        <w:jc w:val="both"/>
         <w:rPr>
           <w:sz w:val="28"/>
           <w:szCs w:val="28"/>
@@ -24025,97 +21499,6 @@
         </w:rPr>
         <w:t xml:space="preserve"> = </w:t>
       </w:r>
-      <m:oMath>
-        <m:f>
-          <m:fPr>
-            <m:ctrlPr>
-              <w:rPr>
-                <w:rFonts w:ascii="Cambria Math" w:hAnsi="Cambria Math"/>
-                <w:sz w:val="36"/>
-                <w:szCs w:val="28"/>
-                <w:lang w:val="en-US"/>
-              </w:rPr>
-            </m:ctrlPr>
-          </m:fPr>
-          <m:num>
-            <w:proofErr w:type="spellStart"/>
-            <m:r>
-              <m:rPr>
-                <m:nor/>
-              </m:rPr>
-              <w:rPr>
-                <w:sz w:val="36"/>
-                <w:szCs w:val="28"/>
-              </w:rPr>
-              <m:t>Пр</m:t>
-            </m:r>
-            <w:proofErr w:type="spellEnd"/>
-          </m:num>
-          <m:den>
-            <w:proofErr w:type="spellStart"/>
-            <m:r>
-              <m:rPr>
-                <m:nor/>
-              </m:rPr>
-              <w:rPr>
-                <w:sz w:val="36"/>
-                <w:szCs w:val="28"/>
-              </w:rPr>
-              <m:t>Спол</m:t>
-            </m:r>
-            <w:proofErr w:type="spellEnd"/>
-          </m:den>
-        </m:f>
-      </m:oMath>
-      <w:r>
-        <w:rPr>
-          <w:sz w:val="28"/>
-          <w:szCs w:val="28"/>
-        </w:rPr>
-        <w:t>×100</w:t>
-      </w:r>
-    </w:p>
-    <w:p>
-      <w:pPr>
-        <w:tabs>
-          <w:tab w:val="left" w:pos="3150"/>
-          <w:tab w:val="right" w:pos="9639"/>
-        </w:tabs>
-        <w:ind w:left="284" w:firstLine="567"/>
-        <w:rPr>
-          <w:sz w:val="28"/>
-          <w:szCs w:val="28"/>
-        </w:rPr>
-      </w:pPr>
-    </w:p>
-    <w:p>
-      <w:pPr>
-        <w:tabs>
-          <w:tab w:val="left" w:pos="3150"/>
-          <w:tab w:val="right" w:pos="9639"/>
-        </w:tabs>
-        <w:ind w:left="284" w:firstLine="567"/>
-        <w:jc w:val="center"/>
-        <w:rPr>
-          <w:sz w:val="28"/>
-          <w:szCs w:val="28"/>
-        </w:rPr>
-      </w:pPr>
-      <w:r>
-        <w:rPr>
-          <w:sz w:val="28"/>
-          <w:szCs w:val="28"/>
-          <w:lang w:val="en-US"/>
-        </w:rPr>
-        <w:t>R</w:t>
-      </w:r>
-      <w:r>
-        <w:rPr>
-          <w:sz w:val="28"/>
-          <w:szCs w:val="28"/>
-        </w:rPr>
-        <w:t xml:space="preserve"> = </w:t>
-      </w:r>
       <w:r>
         <w:rPr>
           <w:position w:val="-28"/>
@@ -24123,10 +21506,10 @@
           <w:szCs w:val="28"/>
         </w:rPr>
         <w:object w:dxaOrig="880" w:dyaOrig="660" w14:anchorId="67FDEC7F">
-          <v:shape id="_x0000_i1036" type="#_x0000_t75" style="width:50.1pt;height:30.7pt" o:ole="">
-            <v:imagedata r:id="rId47" o:title=""/>
+          <v:shape id="_x0000_i1031" type="#_x0000_t75" style="width:50.25pt;height:30.55pt" o:ole="">
+            <v:imagedata r:id="rId37" o:title=""/>
           </v:shape>
-          <o:OLEObject Type="Embed" ProgID="Equation.3" ShapeID="_x0000_i1036" DrawAspect="Content" ObjectID="_1776193566" r:id="rId48"/>
+          <o:OLEObject Type="Embed" ProgID="Equation.3" ShapeID="_x0000_i1031" DrawAspect="Content" ObjectID="_1776539889" r:id="rId38"/>
         </w:object>
       </w:r>
       <w:r>
@@ -24322,10 +21705,10 @@
           <w:szCs w:val="28"/>
         </w:rPr>
         <w:object w:dxaOrig="880" w:dyaOrig="620" w14:anchorId="1366B25C">
-          <v:shape id="_x0000_i1037" type="#_x0000_t75" style="width:41.3pt;height:28.8pt" o:ole="">
-            <v:imagedata r:id="rId49" o:title=""/>
+          <v:shape id="_x0000_i1032" type="#_x0000_t75" style="width:41.45pt;height:28.55pt" o:ole="">
+            <v:imagedata r:id="rId39" o:title=""/>
           </v:shape>
-          <o:OLEObject Type="Embed" ProgID="Equation.3" ShapeID="_x0000_i1037" DrawAspect="Content" ObjectID="_1776193567" r:id="rId50"/>
+          <o:OLEObject Type="Embed" ProgID="Equation.3" ShapeID="_x0000_i1032" DrawAspect="Content" ObjectID="_1776539890" r:id="rId40"/>
         </w:object>
       </w:r>
       <w:r>
@@ -24398,7 +21781,21 @@
           <w:sz w:val="28"/>
           <w:szCs w:val="28"/>
         </w:rPr>
-        <w:t xml:space="preserve"> = 0,14руб./руб.</w:t>
+        <w:t xml:space="preserve"> = 0,</w:t>
+      </w:r>
+      <w:r>
+        <w:rPr>
+          <w:sz w:val="28"/>
+          <w:szCs w:val="28"/>
+        </w:rPr>
+        <w:t>0</w:t>
+      </w:r>
+      <w:r>
+        <w:rPr>
+          <w:sz w:val="28"/>
+          <w:szCs w:val="28"/>
+        </w:rPr>
+        <w:t>1руб./руб.</w:t>
       </w:r>
     </w:p>
     <w:p>
@@ -24568,7 +21965,6 @@
             </m:ctrlPr>
           </m:fPr>
           <m:num>
-            <w:proofErr w:type="spellStart"/>
             <m:r>
               <m:rPr>
                 <m:nor/>
@@ -24578,10 +21974,8 @@
               </w:rPr>
               <m:t>Сэн</m:t>
             </m:r>
-            <w:proofErr w:type="spellEnd"/>
           </m:num>
           <m:den>
-            <w:proofErr w:type="spellStart"/>
             <m:r>
               <m:rPr>
                 <m:nor/>
@@ -24591,7 +21985,6 @@
               </w:rPr>
               <m:t>Спол</m:t>
             </m:r>
-            <w:proofErr w:type="spellEnd"/>
           </m:den>
         </m:f>
       </m:oMath>
@@ -24671,10 +22064,10 @@
           <w:sz w:val="28"/>
         </w:rPr>
         <w:object w:dxaOrig="880" w:dyaOrig="660" w14:anchorId="65D52E50">
-          <v:shape id="_x0000_i1038" type="#_x0000_t75" style="width:47.6pt;height:36.3pt" o:ole="">
-            <v:imagedata r:id="rId51" o:title=""/>
+          <v:shape id="_x0000_i1033" type="#_x0000_t75" style="width:47.55pt;height:36pt" o:ole="">
+            <v:imagedata r:id="rId41" o:title=""/>
           </v:shape>
-          <o:OLEObject Type="Embed" ProgID="Equation.3" ShapeID="_x0000_i1038" DrawAspect="Content" ObjectID="_1776193568" r:id="rId52"/>
+          <o:OLEObject Type="Embed" ProgID="Equation.3" ShapeID="_x0000_i1033" DrawAspect="Content" ObjectID="_1776539891" r:id="rId42"/>
         </w:object>
       </w:r>
       <w:r>
@@ -24758,7 +22151,13 @@
         <w:rPr>
           <w:sz w:val="28"/>
         </w:rPr>
-        <w:t>30</w:t>
+        <w:t>3</w:t>
+      </w:r>
+      <w:r>
+        <w:rPr>
+          <w:sz w:val="28"/>
+        </w:rPr>
+        <w:t>7</w:t>
       </w:r>
       <w:r>
         <w:rPr>
@@ -24951,10 +22350,10 @@
           <w:sz w:val="28"/>
         </w:rPr>
         <w:object w:dxaOrig="880" w:dyaOrig="660" w14:anchorId="3E5EAA6C">
-          <v:shape id="_x0000_i1039" type="#_x0000_t75" style="width:48.2pt;height:36.3pt" o:ole="">
-            <v:imagedata r:id="rId53" o:title=""/>
+          <v:shape id="_x0000_i1034" type="#_x0000_t75" style="width:48.25pt;height:36pt" o:ole="">
+            <v:imagedata r:id="rId43" o:title=""/>
           </v:shape>
-          <o:OLEObject Type="Embed" ProgID="Equation.3" ShapeID="_x0000_i1039" DrawAspect="Content" ObjectID="_1776193569" r:id="rId54"/>
+          <o:OLEObject Type="Embed" ProgID="Equation.3" ShapeID="_x0000_i1034" DrawAspect="Content" ObjectID="_1776539892" r:id="rId44"/>
         </w:object>
       </w:r>
       <w:r>
@@ -25071,7 +22470,19 @@
         <w:rPr>
           <w:sz w:val="28"/>
         </w:rPr>
-        <w:t xml:space="preserve">Таблица 5 –Технико-экономические показатели </w:t>
+        <w:t xml:space="preserve">Таблица </w:t>
+      </w:r>
+      <w:r>
+        <w:rPr>
+          <w:sz w:val="28"/>
+        </w:rPr>
+        <w:t>4</w:t>
+      </w:r>
+      <w:r>
+        <w:rPr>
+          <w:sz w:val="28"/>
+        </w:rPr>
+        <w:t xml:space="preserve"> –Технико-экономические показатели </w:t>
       </w:r>
     </w:p>
     <w:p>
@@ -25251,7 +22662,7 @@
               <w:t>87,</w:t>
             </w:r>
             <w:r>
-              <w:t>60</w:t>
+              <w:t>89</w:t>
             </w:r>
           </w:p>
         </w:tc>
@@ -25325,16 +22736,13 @@
               <w:t>27</w:t>
             </w:r>
             <w:r>
-              <w:t>66</w:t>
+              <w:t>78</w:t>
             </w:r>
             <w:r>
               <w:t>,</w:t>
             </w:r>
             <w:r>
-              <w:t>9</w:t>
-            </w:r>
-            <w:r>
-              <w:t>4</w:t>
+              <w:t>50</w:t>
             </w:r>
           </w:p>
         </w:tc>
@@ -25408,13 +22816,13 @@
               <w:t>27</w:t>
             </w:r>
             <w:r>
-              <w:t>6</w:t>
+              <w:t>7</w:t>
             </w:r>
             <w:r>
               <w:t>,</w:t>
             </w:r>
             <w:r>
-              <w:t>69</w:t>
+              <w:t>85</w:t>
             </w:r>
           </w:p>
         </w:tc>
@@ -25562,13 +22970,16 @@
               <w:t>36</w:t>
             </w:r>
             <w:r>
-              <w:t>52</w:t>
+              <w:t>67</w:t>
             </w:r>
             <w:r>
               <w:t>,</w:t>
             </w:r>
             <w:r>
-              <w:t>40</w:t>
+              <w:t>7</w:t>
+            </w:r>
+            <w:r>
+              <w:t>0</w:t>
             </w:r>
           </w:p>
         </w:tc>
@@ -25647,7 +23058,13 @@
               </w:rPr>
             </w:pPr>
             <w:r>
-              <w:t>0,14</w:t>
+              <w:t>0,</w:t>
+            </w:r>
+            <w:r>
+              <w:t>0</w:t>
+            </w:r>
+            <w:r>
+              <w:t>1</w:t>
             </w:r>
           </w:p>
         </w:tc>
@@ -25727,7 +23144,10 @@
               <w:t>0,</w:t>
             </w:r>
             <w:r>
-              <w:t>30</w:t>
+              <w:t>3</w:t>
+            </w:r>
+            <w:r>
+              <w:t>7</w:t>
             </w:r>
           </w:p>
         </w:tc>
@@ -25827,6 +23247,10 @@
         <w:spacing w:before="0" w:beforeAutospacing="0" w:after="0"/>
         <w:ind w:left="284" w:right="181" w:firstLine="567"/>
         <w:jc w:val="both"/>
+        <w:rPr>
+          <w:sz w:val="28"/>
+          <w:szCs w:val="28"/>
+        </w:rPr>
       </w:pPr>
       <w:r>
         <w:rPr>
@@ -25847,7 +23271,7 @@
           <w:sz w:val="28"/>
           <w:szCs w:val="28"/>
         </w:rPr>
-        <w:t>52</w:t>
+        <w:t>67</w:t>
       </w:r>
       <w:r>
         <w:rPr>
@@ -25861,37 +23285,174 @@
           <w:sz w:val="28"/>
           <w:szCs w:val="28"/>
         </w:rPr>
-        <w:t>40</w:t>
-      </w:r>
+        <w:t>7</w:t>
+      </w:r>
+      <w:r>
+        <w:rPr>
+          <w:sz w:val="28"/>
+          <w:szCs w:val="28"/>
+        </w:rPr>
+        <w:t>0</w:t>
+      </w:r>
+      <w:r>
+        <w:rPr>
+          <w:sz w:val="28"/>
+          <w:szCs w:val="28"/>
+        </w:rPr>
+        <w:t xml:space="preserve"> руб. </w:t>
+      </w:r>
+    </w:p>
+    <w:p>
+      <w:pPr>
+        <w:pStyle w:val="western"/>
+        <w:spacing w:before="0" w:beforeAutospacing="0" w:after="0"/>
+        <w:ind w:left="284" w:right="181" w:firstLine="567"/>
+        <w:jc w:val="both"/>
+        <w:rPr>
+          <w:sz w:val="28"/>
+          <w:szCs w:val="28"/>
+        </w:rPr>
+      </w:pPr>
+      <w:r>
+        <w:rPr>
+          <w:sz w:val="28"/>
+          <w:szCs w:val="28"/>
+        </w:rPr>
+        <w:t>Удельный вес топливно-энергетических ресурсов в себестоимости продукции составит 0,37%.</w:t>
+      </w:r>
+    </w:p>
+    <w:p>
+      <w:pPr>
+        <w:pStyle w:val="western"/>
+        <w:spacing w:before="0" w:beforeAutospacing="0" w:after="0"/>
+        <w:ind w:left="284" w:right="181" w:firstLine="567"/>
+        <w:jc w:val="both"/>
+        <w:rPr>
+          <w:sz w:val="28"/>
+          <w:szCs w:val="28"/>
+        </w:rPr>
+      </w:pPr>
+      <w:r>
+        <w:rPr>
+          <w:sz w:val="28"/>
+          <w:szCs w:val="28"/>
+        </w:rPr>
+        <w:t>Полная себестоимость программного продукта составила 2778,50 руб.</w:t>
+      </w:r>
+    </w:p>
+    <w:p>
+      <w:pPr>
+        <w:pStyle w:val="western"/>
+        <w:spacing w:before="0" w:beforeAutospacing="0" w:after="0"/>
+        <w:ind w:left="284" w:right="181" w:firstLine="567"/>
+        <w:jc w:val="both"/>
+      </w:pPr>
+      <w:r>
+        <w:rPr>
+          <w:sz w:val="28"/>
+          <w:szCs w:val="28"/>
+        </w:rPr>
+        <w:t>Проанализировав полученные данные можно сделать вывод, что разработка и</w:t>
+      </w:r>
+      <w:r>
+        <w:rPr>
+          <w:sz w:val="28"/>
+          <w:szCs w:val="28"/>
+        </w:rPr>
+        <w:t>нформационн</w:t>
+      </w:r>
+      <w:r>
+        <w:rPr>
+          <w:sz w:val="28"/>
+          <w:szCs w:val="28"/>
+        </w:rPr>
+        <w:t>ой</w:t>
+      </w:r>
+      <w:r>
+        <w:rPr>
+          <w:sz w:val="28"/>
+          <w:szCs w:val="28"/>
+        </w:rPr>
+        <w:t xml:space="preserve"> системы </w:t>
+      </w:r>
+      <w:r>
+        <w:rPr>
+          <w:spacing w:val="2"/>
+          <w:sz w:val="28"/>
+          <w:szCs w:val="28"/>
+        </w:rPr>
+        <w:t>«А</w:t>
+      </w:r>
+      <w:r>
+        <w:rPr>
+          <w:spacing w:val="2"/>
+          <w:sz w:val="28"/>
+          <w:szCs w:val="28"/>
+        </w:rPr>
+        <w:t>втоматизированн</w:t>
+      </w:r>
+      <w:r>
+        <w:rPr>
+          <w:spacing w:val="2"/>
+          <w:sz w:val="28"/>
+          <w:szCs w:val="28"/>
+        </w:rPr>
+        <w:t>ая</w:t>
+      </w:r>
+      <w:r>
+        <w:rPr>
+          <w:spacing w:val="2"/>
+          <w:sz w:val="28"/>
+          <w:szCs w:val="28"/>
+        </w:rPr>
+        <w:t xml:space="preserve"> систем</w:t>
+      </w:r>
+      <w:r>
+        <w:rPr>
+          <w:spacing w:val="2"/>
+          <w:sz w:val="28"/>
+          <w:szCs w:val="28"/>
+        </w:rPr>
+        <w:t>а</w:t>
+      </w:r>
+      <w:r>
+        <w:rPr>
+          <w:spacing w:val="2"/>
+          <w:sz w:val="28"/>
+          <w:szCs w:val="28"/>
+        </w:rPr>
+        <w:t xml:space="preserve"> мониторинга жилого сектора</w:t>
+      </w:r>
+      <w:r>
+        <w:rPr>
+          <w:spacing w:val="2"/>
+          <w:sz w:val="28"/>
+          <w:szCs w:val="28"/>
+        </w:rPr>
+        <w:t>»</w:t>
+      </w:r>
+      <w:r>
+        <w:rPr>
+          <w:sz w:val="28"/>
+          <w:szCs w:val="28"/>
+        </w:rPr>
+        <w:t xml:space="preserve"> </w:t>
+      </w:r>
+      <w:r>
+        <w:rPr>
+          <w:color w:val="000000" w:themeColor="text1"/>
+          <w:sz w:val="28"/>
+          <w:szCs w:val="28"/>
+        </w:rPr>
+        <w:t>является экономически выгодным.</w:t>
+      </w:r>
+    </w:p>
+    <w:p>
+      <w:pPr>
+        <w:ind w:left="284" w:firstLine="567"/>
+      </w:pPr>
       <w:bookmarkStart w:id="3" w:name="_GoBack"/>
       <w:bookmarkEnd w:id="3"/>
-      <w:r>
-        <w:rPr>
-          <w:sz w:val="28"/>
-          <w:szCs w:val="28"/>
-        </w:rPr>
-        <w:t xml:space="preserve"> руб. </w:t>
-      </w:r>
-    </w:p>
-    <w:p>
-      <w:pPr>
-        <w:rPr>
-          <w:sz w:val="20"/>
-          <w:szCs w:val="20"/>
-        </w:rPr>
-      </w:pPr>
-      <w:r>
-        <w:rPr>
-          <w:sz w:val="20"/>
-          <w:szCs w:val="20"/>
-        </w:rPr>
-        <w:br w:type="page"/>
-      </w:r>
-    </w:p>
-    <w:p>
-      <w:pPr>
-        <w:ind w:left="284" w:firstLine="567"/>
-      </w:pPr>
     </w:p>
     <w:p>
       <w:pPr>
@@ -26552,8 +24113,8 @@
       </w:pPr>
     </w:p>
     <w:sectPr>
-      <w:headerReference w:type="default" r:id="rId55"/>
-      <w:footerReference w:type="default" r:id="rId56"/>
+      <w:headerReference w:type="default" r:id="rId45"/>
+      <w:footerReference w:type="default" r:id="rId46"/>
       <w:pgSz w:w="11907" w:h="16840" w:code="9"/>
       <w:pgMar w:top="568" w:right="708" w:bottom="357" w:left="1134" w:header="709" w:footer="1701" w:gutter="0"/>
       <w:pgNumType w:start="4"/>
@@ -29652,7 +27213,7 @@
                                 <w:rStyle w:val="a7"/>
                                 <w:noProof/>
                               </w:rPr>
-                              <w:t>30</w:t>
+                              <w:t>25</w:t>
                             </w:r>
                             <w:r>
                               <w:rPr>
@@ -30466,7 +28027,7 @@
                           <w:rStyle w:val="a7"/>
                           <w:noProof/>
                         </w:rPr>
-                        <w:t>30</w:t>
+                        <w:t>25</w:t>
                       </w:r>
                       <w:r>
                         <w:rPr>
@@ -38337,7 +35898,7 @@
 </file>
 
 <file path=customXml/itemProps1.xml><?xml version="1.0" encoding="utf-8"?>
-<ds:datastoreItem xmlns:ds="http://schemas.openxmlformats.org/officeDocument/2006/customXml" ds:itemID="{171731EB-F9B7-4D39-8EEE-26549310290D}">
+<ds:datastoreItem xmlns:ds="http://schemas.openxmlformats.org/officeDocument/2006/customXml" ds:itemID="{922BBFFF-C37E-4573-B8B7-06C965981C6B}">
   <ds:schemaRefs>
     <ds:schemaRef ds:uri="http://schemas.openxmlformats.org/officeDocument/2006/bibliography"/>
   </ds:schemaRefs>

</xml_diff>